<commit_message>
Updated the Remote Control Car Tutorial Instructions
Added the Creating Tire Marks instructions to the Remote Control Car tutorial instructions.
</commit_message>
<xml_diff>
--- a/Remote Control Car Tutorial Instructions.docx
+++ b/Remote Control Car Tutorial Instructions.docx
@@ -128,23 +128,7 @@
             <w:rStyle w:val="Hyperlink"/>
             <w:rFonts w:eastAsia="Times New Roman"/>
           </w:rPr>
-          <w:t xml:space="preserve">4 - Create </w:t>
-        </w:r>
-        <w:proofErr w:type="gramStart"/>
-        <w:r>
-          <w:rPr>
-            <w:rStyle w:val="Hyperlink"/>
-            <w:rFonts w:eastAsia="Times New Roman"/>
-          </w:rPr>
-          <w:t>a</w:t>
-        </w:r>
-        <w:proofErr w:type="gramEnd"/>
-        <w:r>
-          <w:rPr>
-            <w:rStyle w:val="Hyperlink"/>
-            <w:rFonts w:eastAsia="Times New Roman"/>
-          </w:rPr>
-          <w:t xml:space="preserve"> Input Action Map</w:t>
+          <w:t>4 - Create a Input Action Map</w:t>
         </w:r>
       </w:hyperlink>
     </w:p>
@@ -247,7 +231,7 @@
           <w:rFonts w:eastAsia="Times New Roman"/>
         </w:rPr>
         <w:pict w14:anchorId="499D6811">
-          <v:rect id="_x0000_i1025" style="width:0;height:1.5pt" o:hralign="center" o:hrstd="t" o:hr="t" fillcolor="#a0a0a0" stroked="f"/>
+          <v:rect id="_x0000_i1026" style="width:0;height:1.5pt" o:hralign="center" o:hrstd="t" o:hr="t" fillcolor="#a0a0a0" stroked="f"/>
         </w:pict>
       </w:r>
     </w:p>
@@ -273,15 +257,7 @@
         <w:pStyle w:val="NormalWeb"/>
       </w:pPr>
       <w:r>
-        <w:t xml:space="preserve">This </w:t>
-      </w:r>
-      <w:proofErr w:type="gramStart"/>
-      <w:r>
-        <w:t>Remote Control</w:t>
-      </w:r>
-      <w:proofErr w:type="gramEnd"/>
-      <w:r>
-        <w:t xml:space="preserve"> Car Tutorial was conducted during the U A Little Rock’s Emerging Analytics Center (EAC) visit to </w:t>
+        <w:t xml:space="preserve">This Remote Control Car Tutorial was conducted during the U A Little Rock’s Emerging Analytics Center (EAC) visit to </w:t>
       </w:r>
     </w:p>
     <w:p>
@@ -405,7 +381,7 @@
           <w:rFonts w:eastAsia="Times New Roman"/>
         </w:rPr>
         <w:pict w14:anchorId="36AE41DF">
-          <v:rect id="_x0000_i1026" style="width:0;height:1.5pt" o:hralign="center" o:hrstd="t" o:hr="t" fillcolor="#a0a0a0" stroked="f"/>
+          <v:rect id="_x0000_i1027" style="width:0;height:1.5pt" o:hralign="center" o:hrstd="t" o:hr="t" fillcolor="#a0a0a0" stroked="f"/>
         </w:pict>
       </w:r>
     </w:p>
@@ -459,10 +435,7 @@
         </w:numPr>
       </w:pPr>
       <w:r>
-        <w:t>Make modifications within the</w:t>
-      </w:r>
-      <w:r>
-        <w:t xml:space="preserve"> Package Manager:</w:t>
+        <w:t>Make modifications within the Package Manager:</w:t>
       </w:r>
     </w:p>
     <w:p>
@@ -733,7 +706,7 @@
           <w:rFonts w:eastAsia="Times New Roman"/>
         </w:rPr>
         <w:pict w14:anchorId="39777064">
-          <v:rect id="_x0000_i1027" style="width:0;height:1.5pt" o:hralign="center" o:hrstd="t" o:hr="t" fillcolor="#a0a0a0" stroked="f"/>
+          <v:rect id="_x0000_i1028" style="width:0;height:1.5pt" o:hralign="center" o:hrstd="t" o:hr="t" fillcolor="#a0a0a0" stroked="f"/>
         </w:pict>
       </w:r>
     </w:p>
@@ -759,15 +732,7 @@
         <w:pStyle w:val="NormalWeb"/>
       </w:pPr>
       <w:r>
-        <w:t xml:space="preserve">As of January 2023, </w:t>
-      </w:r>
-      <w:proofErr w:type="gramStart"/>
-      <w:r>
-        <w:t>all of</w:t>
-      </w:r>
-      <w:proofErr w:type="gramEnd"/>
-      <w:r>
-        <w:t xml:space="preserve"> the following Assets can be found free on the Unity Asset Store.</w:t>
+        <w:t>As of January 2023, all of the following Assets can be found free on the Unity Asset Store.</w:t>
       </w:r>
     </w:p>
     <w:p>
@@ -830,15 +795,7 @@
         </w:numPr>
       </w:pPr>
       <w:r>
-        <w:t xml:space="preserve">Modular </w:t>
-      </w:r>
-      <w:proofErr w:type="spellStart"/>
-      <w:r>
-        <w:t>Lowpoly</w:t>
-      </w:r>
-      <w:proofErr w:type="spellEnd"/>
-      <w:r>
-        <w:t xml:space="preserve"> Track Roads FREE</w:t>
+        <w:t>Modular Lowpoly Track Roads FREE</w:t>
       </w:r>
     </w:p>
     <w:p>
@@ -900,7 +857,7 @@
           <w:rFonts w:eastAsia="Times New Roman"/>
         </w:rPr>
         <w:pict w14:anchorId="361F6F64">
-          <v:rect id="_x0000_i1028" style="width:0;height:1.5pt" o:hralign="center" o:hrstd="t" o:hr="t" fillcolor="#a0a0a0" stroked="f"/>
+          <v:rect id="_x0000_i1029" style="width:0;height:1.5pt" o:hralign="center" o:hrstd="t" o:hr="t" fillcolor="#a0a0a0" stroked="f"/>
         </w:pict>
       </w:r>
     </w:p>
@@ -918,27 +875,7 @@
           <w:b/>
           <w:bCs/>
         </w:rPr>
-        <w:t xml:space="preserve">4 - Create </w:t>
-      </w:r>
-      <w:proofErr w:type="gramStart"/>
-      <w:r>
-        <w:rPr>
-          <w:rStyle w:val="Strong"/>
-          <w:rFonts w:eastAsia="Times New Roman"/>
-          <w:b/>
-          <w:bCs/>
-        </w:rPr>
-        <w:t>a</w:t>
-      </w:r>
-      <w:proofErr w:type="gramEnd"/>
-      <w:r>
-        <w:rPr>
-          <w:rStyle w:val="Strong"/>
-          <w:rFonts w:eastAsia="Times New Roman"/>
-          <w:b/>
-          <w:bCs/>
-        </w:rPr>
-        <w:t xml:space="preserve"> Input Action Map</w:t>
+        <w:t>4 - Create a Input Action Map</w:t>
       </w:r>
     </w:p>
     <w:p>
@@ -949,35 +886,7 @@
         <w:rPr>
           <w:rStyle w:val="Emphasis"/>
         </w:rPr>
-        <w:t xml:space="preserve">Reasoning: The Input Action Map is used to connect the actions that are done on </w:t>
-      </w:r>
-      <w:proofErr w:type="gramStart"/>
-      <w:r>
-        <w:rPr>
-          <w:rStyle w:val="Emphasis"/>
-        </w:rPr>
-        <w:t>a</w:t>
-      </w:r>
-      <w:proofErr w:type="gramEnd"/>
-      <w:r>
-        <w:rPr>
-          <w:rStyle w:val="Emphasis"/>
-        </w:rPr>
-        <w:t xml:space="preserve"> input device to generate information that is used to create an action on screen. (</w:t>
-      </w:r>
-      <w:proofErr w:type="gramStart"/>
-      <w:r>
-        <w:rPr>
-          <w:rStyle w:val="Emphasis"/>
-        </w:rPr>
-        <w:t>i.e.</w:t>
-      </w:r>
-      <w:proofErr w:type="gramEnd"/>
-      <w:r>
-        <w:rPr>
-          <w:rStyle w:val="Emphasis"/>
-        </w:rPr>
-        <w:t xml:space="preserve"> Depending on the amount of time the up arrow on a keyboard is pressed, the distance that a character is going to move increases.)</w:t>
+        <w:t>Reasoning: The Input Action Map is used to connect the actions that are done on a input device to generate information that is used to create an action on screen. (i.e. Depending on the amount of time the up arrow on a keyboard is pressed, the distance that a character is going to move increases.)</w:t>
       </w:r>
     </w:p>
     <w:p>
@@ -1025,15 +934,7 @@
         </w:numPr>
       </w:pPr>
       <w:r>
-        <w:t xml:space="preserve">Add </w:t>
-      </w:r>
-      <w:proofErr w:type="gramStart"/>
-      <w:r>
-        <w:t>a</w:t>
-      </w:r>
-      <w:proofErr w:type="gramEnd"/>
-      <w:r>
-        <w:t xml:space="preserve"> Action Map and label it Gameplay</w:t>
+        <w:t>Add a Action Map and label it Gameplay</w:t>
       </w:r>
       <w:r>
         <w:rPr>
@@ -1494,15 +1395,7 @@
         </w:numPr>
       </w:pPr>
       <w:r>
-        <w:t>Change the path to joystick [</w:t>
-      </w:r>
-      <w:proofErr w:type="spellStart"/>
-      <w:r>
-        <w:t>RightHand</w:t>
-      </w:r>
-      <w:proofErr w:type="spellEnd"/>
-      <w:r>
-        <w:t xml:space="preserve"> XR Controller]</w:t>
+        <w:t>Change the path to joystick [RightHand XR Controller]</w:t>
       </w:r>
     </w:p>
     <w:p>
@@ -1689,7 +1582,7 @@
           <w:rFonts w:eastAsia="Times New Roman"/>
         </w:rPr>
         <w:pict w14:anchorId="60A45445">
-          <v:rect id="_x0000_i1029" style="width:0;height:1.5pt" o:hralign="center" o:hrstd="t" o:hr="t" fillcolor="#a0a0a0" stroked="f"/>
+          <v:rect id="_x0000_i1030" style="width:0;height:1.5pt" o:hralign="center" o:hrstd="t" o:hr="t" fillcolor="#a0a0a0" stroked="f"/>
         </w:pict>
       </w:r>
     </w:p>
@@ -1719,21 +1612,7 @@
           <w:rStyle w:val="Emphasis"/>
         </w:rPr>
         <w:lastRenderedPageBreak/>
-        <w:t xml:space="preserve">Reasoning: Input Controller is what is used to delineate which Input Map is being enabled or disabled. Also, for the actions that were defined within our Input Maps, recognize when </w:t>
-      </w:r>
-      <w:proofErr w:type="gramStart"/>
-      <w:r>
-        <w:rPr>
-          <w:rStyle w:val="Emphasis"/>
-        </w:rPr>
-        <w:t>a</w:t>
-      </w:r>
-      <w:proofErr w:type="gramEnd"/>
-      <w:r>
-        <w:rPr>
-          <w:rStyle w:val="Emphasis"/>
-        </w:rPr>
-        <w:t xml:space="preserve"> action is started, performed, and cancelled. Also, read the direction information that was received for the input.</w:t>
+        <w:t>Reasoning: Input Controller is what is used to delineate which Input Map is being enabled or disabled. Also, for the actions that were defined within our Input Maps, recognize when a action is started, performed, and cancelled. Also, read the direction information that was received for the input.</w:t>
       </w:r>
     </w:p>
     <w:p>
@@ -1745,15 +1624,7 @@
         </w:numPr>
       </w:pPr>
       <w:r>
-        <w:t>Create C# Script and label it “</w:t>
-      </w:r>
-      <w:proofErr w:type="spellStart"/>
-      <w:r>
-        <w:t>InputController</w:t>
-      </w:r>
-      <w:proofErr w:type="spellEnd"/>
-      <w:r>
-        <w:t>”</w:t>
+        <w:t>Create C# Script and label it “InputController”</w:t>
       </w:r>
     </w:p>
     <w:p>
@@ -1915,7 +1786,6 @@
         </w:rPr>
         <w:t xml:space="preserve"> </w:t>
       </w:r>
-      <w:proofErr w:type="spellStart"/>
       <w:r>
         <w:rPr>
           <w:rFonts w:ascii="Consolas" w:hAnsi="Consolas" w:cs="Courier New"/>
@@ -1943,7 +1813,6 @@
         </w:rPr>
         <w:t>Collections</w:t>
       </w:r>
-      <w:proofErr w:type="spellEnd"/>
       <w:r>
         <w:rPr>
           <w:rFonts w:ascii="Consolas" w:hAnsi="Consolas" w:cs="Courier New"/>
@@ -2018,8 +1887,6 @@
         </w:rPr>
         <w:t xml:space="preserve"> </w:t>
       </w:r>
-      <w:proofErr w:type="spellStart"/>
-      <w:proofErr w:type="gramStart"/>
       <w:r>
         <w:rPr>
           <w:rFonts w:ascii="Consolas" w:hAnsi="Consolas" w:cs="Courier New"/>
@@ -2065,8 +1932,6 @@
         </w:rPr>
         <w:t>Generic</w:t>
       </w:r>
-      <w:proofErr w:type="spellEnd"/>
-      <w:proofErr w:type="gramEnd"/>
       <w:r>
         <w:rPr>
           <w:rFonts w:ascii="Consolas" w:hAnsi="Consolas" w:cs="Courier New"/>
@@ -2141,7 +2006,6 @@
         </w:rPr>
         <w:t xml:space="preserve"> </w:t>
       </w:r>
-      <w:proofErr w:type="spellStart"/>
       <w:r>
         <w:rPr>
           <w:rFonts w:ascii="Consolas" w:hAnsi="Consolas" w:cs="Courier New"/>
@@ -2151,7 +2015,6 @@
         </w:rPr>
         <w:t>UnityEngine</w:t>
       </w:r>
-      <w:proofErr w:type="spellEnd"/>
       <w:r>
         <w:rPr>
           <w:rFonts w:ascii="Consolas" w:hAnsi="Consolas" w:cs="Courier New"/>
@@ -2226,7 +2089,6 @@
         </w:rPr>
         <w:t xml:space="preserve"> </w:t>
       </w:r>
-      <w:proofErr w:type="spellStart"/>
       <w:r>
         <w:rPr>
           <w:rFonts w:ascii="Consolas" w:hAnsi="Consolas" w:cs="Courier New"/>
@@ -2254,7 +2116,6 @@
         </w:rPr>
         <w:t>Events</w:t>
       </w:r>
-      <w:proofErr w:type="spellEnd"/>
       <w:r>
         <w:rPr>
           <w:rFonts w:ascii="Consolas" w:hAnsi="Consolas" w:cs="Courier New"/>
@@ -2329,7 +2190,6 @@
         </w:rPr>
         <w:t xml:space="preserve"> </w:t>
       </w:r>
-      <w:proofErr w:type="spellStart"/>
       <w:r>
         <w:rPr>
           <w:rFonts w:ascii="Consolas" w:hAnsi="Consolas" w:cs="Courier New"/>
@@ -2357,7 +2217,6 @@
         </w:rPr>
         <w:t>InputSystem</w:t>
       </w:r>
-      <w:proofErr w:type="spellEnd"/>
       <w:r>
         <w:rPr>
           <w:rFonts w:ascii="Consolas" w:hAnsi="Consolas" w:cs="Courier New"/>
@@ -2609,8 +2468,6 @@
         </w:rPr>
         <w:t xml:space="preserve"> </w:t>
       </w:r>
-      <w:proofErr w:type="spellStart"/>
-      <w:proofErr w:type="gramStart"/>
       <w:r>
         <w:rPr>
           <w:rFonts w:ascii="Consolas" w:hAnsi="Consolas" w:cs="Courier New"/>
@@ -2620,27 +2477,15 @@
         </w:rPr>
         <w:t>MoveInputEvent</w:t>
       </w:r>
-      <w:proofErr w:type="spellEnd"/>
-      <w:r>
-        <w:rPr>
-          <w:rFonts w:ascii="Consolas" w:hAnsi="Consolas" w:cs="Courier New"/>
-          <w:color w:val="FFFFFF"/>
-          <w:sz w:val="22"/>
-          <w:szCs w:val="22"/>
-        </w:rPr>
-        <w:t xml:space="preserve"> :</w:t>
-      </w:r>
-      <w:proofErr w:type="gramEnd"/>
-      <w:r>
-        <w:rPr>
-          <w:rFonts w:ascii="Consolas" w:hAnsi="Consolas" w:cs="Courier New"/>
-          <w:color w:val="FFFFFF"/>
-          <w:sz w:val="22"/>
-          <w:szCs w:val="22"/>
-        </w:rPr>
-        <w:t xml:space="preserve"> </w:t>
-      </w:r>
-      <w:proofErr w:type="spellStart"/>
+      <w:r>
+        <w:rPr>
+          <w:rFonts w:ascii="Consolas" w:hAnsi="Consolas" w:cs="Courier New"/>
+          <w:color w:val="FFFFFF"/>
+          <w:sz w:val="22"/>
+          <w:szCs w:val="22"/>
+        </w:rPr>
+        <w:t xml:space="preserve"> : </w:t>
+      </w:r>
       <w:r>
         <w:rPr>
           <w:rFonts w:ascii="Consolas" w:hAnsi="Consolas" w:cs="Courier New"/>
@@ -2650,7 +2495,6 @@
         </w:rPr>
         <w:t>UnityEvent</w:t>
       </w:r>
-      <w:proofErr w:type="spellEnd"/>
       <w:r>
         <w:rPr>
           <w:rFonts w:ascii="Consolas" w:hAnsi="Consolas" w:cs="Courier New"/>
@@ -2660,7 +2504,6 @@
         </w:rPr>
         <w:t>&lt;</w:t>
       </w:r>
-      <w:proofErr w:type="spellStart"/>
       <w:r>
         <w:rPr>
           <w:rFonts w:ascii="Consolas" w:hAnsi="Consolas" w:cs="Courier New"/>
@@ -2688,7 +2531,6 @@
         </w:rPr>
         <w:t>float</w:t>
       </w:r>
-      <w:proofErr w:type="spellEnd"/>
       <w:r>
         <w:rPr>
           <w:rFonts w:ascii="Consolas" w:hAnsi="Consolas" w:cs="Courier New"/>
@@ -2781,8 +2623,6 @@
         </w:rPr>
         <w:t xml:space="preserve"> </w:t>
       </w:r>
-      <w:proofErr w:type="spellStart"/>
-      <w:proofErr w:type="gramStart"/>
       <w:r>
         <w:rPr>
           <w:rFonts w:ascii="Consolas" w:hAnsi="Consolas" w:cs="Courier New"/>
@@ -2792,27 +2632,15 @@
         </w:rPr>
         <w:t>InputController</w:t>
       </w:r>
-      <w:proofErr w:type="spellEnd"/>
-      <w:r>
-        <w:rPr>
-          <w:rFonts w:ascii="Consolas" w:hAnsi="Consolas" w:cs="Courier New"/>
-          <w:color w:val="FFFFFF"/>
-          <w:sz w:val="22"/>
-          <w:szCs w:val="22"/>
-        </w:rPr>
-        <w:t xml:space="preserve"> :</w:t>
-      </w:r>
-      <w:proofErr w:type="gramEnd"/>
-      <w:r>
-        <w:rPr>
-          <w:rFonts w:ascii="Consolas" w:hAnsi="Consolas" w:cs="Courier New"/>
-          <w:color w:val="FFFFFF"/>
-          <w:sz w:val="22"/>
-          <w:szCs w:val="22"/>
-        </w:rPr>
-        <w:t xml:space="preserve"> </w:t>
-      </w:r>
-      <w:proofErr w:type="spellStart"/>
+      <w:r>
+        <w:rPr>
+          <w:rFonts w:ascii="Consolas" w:hAnsi="Consolas" w:cs="Courier New"/>
+          <w:color w:val="FFFFFF"/>
+          <w:sz w:val="22"/>
+          <w:szCs w:val="22"/>
+        </w:rPr>
+        <w:t xml:space="preserve"> : </w:t>
+      </w:r>
       <w:r>
         <w:rPr>
           <w:rFonts w:ascii="Consolas" w:hAnsi="Consolas" w:cs="Courier New"/>
@@ -2822,7 +2650,6 @@
         </w:rPr>
         <w:t>MonoBehaviour</w:t>
       </w:r>
-      <w:proofErr w:type="spellEnd"/>
     </w:p>
     <w:p>
       <w:pPr>
@@ -2933,27 +2760,7 @@
           <w:sz w:val="22"/>
           <w:szCs w:val="22"/>
         </w:rPr>
-        <w:t xml:space="preserve"> </w:t>
-      </w:r>
-      <w:proofErr w:type="spellStart"/>
-      <w:r>
-        <w:rPr>
-          <w:rFonts w:ascii="Consolas" w:hAnsi="Consolas" w:cs="Courier New"/>
-          <w:color w:val="FFFFFF"/>
-          <w:sz w:val="22"/>
-          <w:szCs w:val="22"/>
-        </w:rPr>
-        <w:t>controls</w:t>
-      </w:r>
-      <w:proofErr w:type="spellEnd"/>
-      <w:r>
-        <w:rPr>
-          <w:rFonts w:ascii="Consolas" w:hAnsi="Consolas" w:cs="Courier New"/>
-          <w:color w:val="FFFFFF"/>
-          <w:sz w:val="22"/>
-          <w:szCs w:val="22"/>
-        </w:rPr>
-        <w:t>;</w:t>
+        <w:t xml:space="preserve"> controls;</w:t>
       </w:r>
     </w:p>
     <w:p>
@@ -3020,7 +2827,6 @@
         </w:rPr>
         <w:t xml:space="preserve"> </w:t>
       </w:r>
-      <w:proofErr w:type="spellStart"/>
       <w:r>
         <w:rPr>
           <w:rFonts w:ascii="Consolas" w:hAnsi="Consolas" w:cs="Courier New"/>
@@ -3030,35 +2836,14 @@
         </w:rPr>
         <w:t>MoveInputEvent</w:t>
       </w:r>
-      <w:proofErr w:type="spellEnd"/>
-      <w:r>
-        <w:rPr>
-          <w:rFonts w:ascii="Consolas" w:hAnsi="Consolas" w:cs="Courier New"/>
-          <w:color w:val="FFFFFF"/>
-          <w:sz w:val="22"/>
-          <w:szCs w:val="22"/>
-        </w:rPr>
-        <w:t xml:space="preserve"> </w:t>
-      </w:r>
-      <w:proofErr w:type="spellStart"/>
-      <w:r>
-        <w:rPr>
-          <w:rFonts w:ascii="Consolas" w:hAnsi="Consolas" w:cs="Courier New"/>
-          <w:color w:val="FFFFFF"/>
-          <w:sz w:val="22"/>
-          <w:szCs w:val="22"/>
-        </w:rPr>
-        <w:t>moveInputEvent</w:t>
-      </w:r>
-      <w:proofErr w:type="spellEnd"/>
-      <w:r>
-        <w:rPr>
-          <w:rFonts w:ascii="Consolas" w:hAnsi="Consolas" w:cs="Courier New"/>
-          <w:color w:val="FFFFFF"/>
-          <w:sz w:val="22"/>
-          <w:szCs w:val="22"/>
-        </w:rPr>
-        <w:t>;</w:t>
+      <w:r>
+        <w:rPr>
+          <w:rFonts w:ascii="Consolas" w:hAnsi="Consolas" w:cs="Courier New"/>
+          <w:color w:val="FFFFFF"/>
+          <w:sz w:val="22"/>
+          <w:szCs w:val="22"/>
+        </w:rPr>
+        <w:t xml:space="preserve"> moveInputEvent;</w:t>
       </w:r>
     </w:p>
     <w:p>
@@ -3246,7 +3031,6 @@
         </w:rPr>
         <w:t xml:space="preserve"> </w:t>
       </w:r>
-      <w:proofErr w:type="gramStart"/>
       <w:r>
         <w:rPr>
           <w:rFonts w:ascii="Consolas" w:hAnsi="Consolas" w:cs="Courier New"/>
@@ -3263,17 +3047,7 @@
           <w:sz w:val="22"/>
           <w:szCs w:val="22"/>
         </w:rPr>
-        <w:t>(</w:t>
-      </w:r>
-      <w:proofErr w:type="gramEnd"/>
-      <w:r>
-        <w:rPr>
-          <w:rFonts w:ascii="Consolas" w:hAnsi="Consolas" w:cs="Courier New"/>
-          <w:color w:val="FFFFFF"/>
-          <w:sz w:val="22"/>
-          <w:szCs w:val="22"/>
-        </w:rPr>
-        <w:t>)</w:t>
+        <w:t>()</w:t>
       </w:r>
     </w:p>
     <w:p>
@@ -3320,19 +3094,8 @@
           <w:sz w:val="22"/>
           <w:szCs w:val="22"/>
         </w:rPr>
-        <w:t xml:space="preserve">18.  </w:t>
-      </w:r>
-      <w:proofErr w:type="gramStart"/>
-      <w:r>
-        <w:rPr>
-          <w:rFonts w:ascii="Consolas" w:hAnsi="Consolas" w:cs="Courier New"/>
-          <w:color w:val="FFFFFF"/>
-          <w:sz w:val="22"/>
-          <w:szCs w:val="22"/>
-        </w:rPr>
-        <w:t xml:space="preserve">   {</w:t>
-      </w:r>
-      <w:proofErr w:type="gramEnd"/>
+        <w:t>18.     {</w:t>
+      </w:r>
     </w:p>
     <w:p>
       <w:pPr>
@@ -3398,7 +3161,6 @@
         </w:rPr>
         <w:t xml:space="preserve"> </w:t>
       </w:r>
-      <w:proofErr w:type="gramStart"/>
       <w:r>
         <w:rPr>
           <w:rFonts w:ascii="Consolas" w:hAnsi="Consolas" w:cs="Courier New"/>
@@ -3415,17 +3177,7 @@
           <w:sz w:val="22"/>
           <w:szCs w:val="22"/>
         </w:rPr>
-        <w:t>(</w:t>
-      </w:r>
-      <w:proofErr w:type="gramEnd"/>
-      <w:r>
-        <w:rPr>
-          <w:rFonts w:ascii="Consolas" w:hAnsi="Consolas" w:cs="Courier New"/>
-          <w:color w:val="FFFFFF"/>
-          <w:sz w:val="22"/>
-          <w:szCs w:val="22"/>
-        </w:rPr>
-        <w:t>);</w:t>
+        <w:t>();</w:t>
       </w:r>
     </w:p>
     <w:p>
@@ -3472,19 +3224,8 @@
           <w:sz w:val="22"/>
           <w:szCs w:val="22"/>
         </w:rPr>
-        <w:t xml:space="preserve">20.   </w:t>
-      </w:r>
-      <w:proofErr w:type="gramStart"/>
-      <w:r>
-        <w:rPr>
-          <w:rFonts w:ascii="Consolas" w:hAnsi="Consolas" w:cs="Courier New"/>
-          <w:color w:val="FFFFFF"/>
-          <w:sz w:val="22"/>
-          <w:szCs w:val="22"/>
-        </w:rPr>
-        <w:t xml:space="preserve">  }</w:t>
-      </w:r>
-      <w:proofErr w:type="gramEnd"/>
+        <w:t>20.     }</w:t>
+      </w:r>
     </w:p>
     <w:p>
       <w:pPr>
@@ -3615,8 +3356,6 @@
         </w:rPr>
         <w:t xml:space="preserve"> </w:t>
       </w:r>
-      <w:proofErr w:type="spellStart"/>
-      <w:proofErr w:type="gramStart"/>
       <w:r>
         <w:rPr>
           <w:rFonts w:ascii="Consolas" w:hAnsi="Consolas" w:cs="Courier New"/>
@@ -3626,25 +3365,14 @@
         </w:rPr>
         <w:t>OnEnable</w:t>
       </w:r>
-      <w:proofErr w:type="spellEnd"/>
-      <w:r>
-        <w:rPr>
-          <w:rFonts w:ascii="Consolas" w:hAnsi="Consolas" w:cs="Courier New"/>
-          <w:color w:val="FFFFFF"/>
-          <w:sz w:val="22"/>
-          <w:szCs w:val="22"/>
-        </w:rPr>
-        <w:t>(</w:t>
-      </w:r>
-      <w:proofErr w:type="gramEnd"/>
-      <w:r>
-        <w:rPr>
-          <w:rFonts w:ascii="Consolas" w:hAnsi="Consolas" w:cs="Courier New"/>
-          <w:color w:val="FFFFFF"/>
-          <w:sz w:val="22"/>
-          <w:szCs w:val="22"/>
-        </w:rPr>
-        <w:t>)</w:t>
+      <w:r>
+        <w:rPr>
+          <w:rFonts w:ascii="Consolas" w:hAnsi="Consolas" w:cs="Courier New"/>
+          <w:color w:val="FFFFFF"/>
+          <w:sz w:val="22"/>
+          <w:szCs w:val="22"/>
+        </w:rPr>
+        <w:t>()</w:t>
       </w:r>
     </w:p>
     <w:p>
@@ -3691,19 +3419,8 @@
           <w:sz w:val="22"/>
           <w:szCs w:val="22"/>
         </w:rPr>
-        <w:t xml:space="preserve">23.  </w:t>
-      </w:r>
-      <w:proofErr w:type="gramStart"/>
-      <w:r>
-        <w:rPr>
-          <w:rFonts w:ascii="Consolas" w:hAnsi="Consolas" w:cs="Courier New"/>
-          <w:color w:val="FFFFFF"/>
-          <w:sz w:val="22"/>
-          <w:szCs w:val="22"/>
-        </w:rPr>
-        <w:t xml:space="preserve">   {</w:t>
-      </w:r>
-      <w:proofErr w:type="gramEnd"/>
+        <w:t>23.     {</w:t>
+      </w:r>
     </w:p>
     <w:p>
       <w:pPr>
@@ -3749,18 +3466,7 @@
           <w:sz w:val="22"/>
           <w:szCs w:val="22"/>
         </w:rPr>
-        <w:t xml:space="preserve">24.         </w:t>
-      </w:r>
-      <w:proofErr w:type="spellStart"/>
-      <w:proofErr w:type="gramStart"/>
-      <w:r>
-        <w:rPr>
-          <w:rFonts w:ascii="Consolas" w:hAnsi="Consolas" w:cs="Courier New"/>
-          <w:color w:val="FFFFFF"/>
-          <w:sz w:val="22"/>
-          <w:szCs w:val="22"/>
-        </w:rPr>
-        <w:t>controls.</w:t>
+        <w:t>24.         controls.</w:t>
       </w:r>
       <w:r>
         <w:rPr>
@@ -3789,8 +3495,6 @@
         </w:rPr>
         <w:t>Enable</w:t>
       </w:r>
-      <w:proofErr w:type="spellEnd"/>
-      <w:proofErr w:type="gramEnd"/>
       <w:r>
         <w:rPr>
           <w:rFonts w:ascii="Consolas" w:hAnsi="Consolas" w:cs="Courier New"/>
@@ -3845,18 +3549,7 @@
           <w:sz w:val="22"/>
           <w:szCs w:val="22"/>
         </w:rPr>
-        <w:t xml:space="preserve">25.         </w:t>
-      </w:r>
-      <w:proofErr w:type="spellStart"/>
-      <w:proofErr w:type="gramStart"/>
-      <w:r>
-        <w:rPr>
-          <w:rFonts w:ascii="Consolas" w:hAnsi="Consolas" w:cs="Courier New"/>
-          <w:color w:val="FFFFFF"/>
-          <w:sz w:val="22"/>
-          <w:szCs w:val="22"/>
-        </w:rPr>
-        <w:t>controls.</w:t>
+        <w:t>25.         controls.</w:t>
       </w:r>
       <w:r>
         <w:rPr>
@@ -3885,27 +3578,15 @@
         </w:rPr>
         <w:t>Move</w:t>
       </w:r>
-      <w:proofErr w:type="gramEnd"/>
-      <w:r>
-        <w:rPr>
-          <w:rFonts w:ascii="Consolas" w:hAnsi="Consolas" w:cs="Courier New"/>
-          <w:color w:val="FFFFFF"/>
-          <w:sz w:val="22"/>
-          <w:szCs w:val="22"/>
-        </w:rPr>
-        <w:t>.performed</w:t>
-      </w:r>
-      <w:proofErr w:type="spellEnd"/>
-      <w:r>
-        <w:rPr>
-          <w:rFonts w:ascii="Consolas" w:hAnsi="Consolas" w:cs="Courier New"/>
-          <w:color w:val="FFFFFF"/>
-          <w:sz w:val="22"/>
-          <w:szCs w:val="22"/>
-        </w:rPr>
-        <w:t xml:space="preserve"> += </w:t>
-      </w:r>
-      <w:proofErr w:type="spellStart"/>
+      <w:r>
+        <w:rPr>
+          <w:rFonts w:ascii="Consolas" w:hAnsi="Consolas" w:cs="Courier New"/>
+          <w:color w:val="FFFFFF"/>
+          <w:sz w:val="22"/>
+          <w:szCs w:val="22"/>
+        </w:rPr>
+        <w:t xml:space="preserve">.performed += </w:t>
+      </w:r>
       <w:r>
         <w:rPr>
           <w:rFonts w:ascii="Consolas" w:hAnsi="Consolas" w:cs="Courier New"/>
@@ -3915,7 +3596,6 @@
         </w:rPr>
         <w:t>OnMovePerformed</w:t>
       </w:r>
-      <w:proofErr w:type="spellEnd"/>
       <w:r>
         <w:rPr>
           <w:rFonts w:ascii="Consolas" w:hAnsi="Consolas" w:cs="Courier New"/>
@@ -3970,18 +3650,7 @@
           <w:sz w:val="22"/>
           <w:szCs w:val="22"/>
         </w:rPr>
-        <w:t xml:space="preserve">26.         </w:t>
-      </w:r>
-      <w:proofErr w:type="spellStart"/>
-      <w:proofErr w:type="gramStart"/>
-      <w:r>
-        <w:rPr>
-          <w:rFonts w:ascii="Consolas" w:hAnsi="Consolas" w:cs="Courier New"/>
-          <w:color w:val="FFFFFF"/>
-          <w:sz w:val="22"/>
-          <w:szCs w:val="22"/>
-        </w:rPr>
-        <w:t>controls.</w:t>
+        <w:t>26.         controls.</w:t>
       </w:r>
       <w:r>
         <w:rPr>
@@ -4010,27 +3679,15 @@
         </w:rPr>
         <w:t>Move</w:t>
       </w:r>
-      <w:proofErr w:type="gramEnd"/>
-      <w:r>
-        <w:rPr>
-          <w:rFonts w:ascii="Consolas" w:hAnsi="Consolas" w:cs="Courier New"/>
-          <w:color w:val="FFFFFF"/>
-          <w:sz w:val="22"/>
-          <w:szCs w:val="22"/>
-        </w:rPr>
-        <w:t>.canceled</w:t>
-      </w:r>
-      <w:proofErr w:type="spellEnd"/>
-      <w:r>
-        <w:rPr>
-          <w:rFonts w:ascii="Consolas" w:hAnsi="Consolas" w:cs="Courier New"/>
-          <w:color w:val="FFFFFF"/>
-          <w:sz w:val="22"/>
-          <w:szCs w:val="22"/>
-        </w:rPr>
-        <w:t xml:space="preserve"> += </w:t>
-      </w:r>
-      <w:proofErr w:type="spellStart"/>
+      <w:r>
+        <w:rPr>
+          <w:rFonts w:ascii="Consolas" w:hAnsi="Consolas" w:cs="Courier New"/>
+          <w:color w:val="FFFFFF"/>
+          <w:sz w:val="22"/>
+          <w:szCs w:val="22"/>
+        </w:rPr>
+        <w:t xml:space="preserve">.canceled += </w:t>
+      </w:r>
       <w:r>
         <w:rPr>
           <w:rFonts w:ascii="Consolas" w:hAnsi="Consolas" w:cs="Courier New"/>
@@ -4040,7 +3697,6 @@
         </w:rPr>
         <w:t>OnMovePerformed</w:t>
       </w:r>
-      <w:proofErr w:type="spellEnd"/>
       <w:r>
         <w:rPr>
           <w:rFonts w:ascii="Consolas" w:hAnsi="Consolas" w:cs="Courier New"/>
@@ -4095,19 +3751,8 @@
           <w:sz w:val="22"/>
           <w:szCs w:val="22"/>
         </w:rPr>
-        <w:t xml:space="preserve">27.   </w:t>
-      </w:r>
-      <w:proofErr w:type="gramStart"/>
-      <w:r>
-        <w:rPr>
-          <w:rFonts w:ascii="Consolas" w:hAnsi="Consolas" w:cs="Courier New"/>
-          <w:color w:val="FFFFFF"/>
-          <w:sz w:val="22"/>
-          <w:szCs w:val="22"/>
-        </w:rPr>
-        <w:t xml:space="preserve">  }</w:t>
-      </w:r>
-      <w:proofErr w:type="gramEnd"/>
+        <w:t>27.     }</w:t>
+      </w:r>
     </w:p>
     <w:p>
       <w:pPr>
@@ -4238,8 +3883,6 @@
         </w:rPr>
         <w:t xml:space="preserve"> </w:t>
       </w:r>
-      <w:proofErr w:type="spellStart"/>
-      <w:proofErr w:type="gramStart"/>
       <w:r>
         <w:rPr>
           <w:rFonts w:ascii="Consolas" w:hAnsi="Consolas" w:cs="Courier New"/>
@@ -4249,7 +3892,6 @@
         </w:rPr>
         <w:t>OnMovePerformed</w:t>
       </w:r>
-      <w:proofErr w:type="spellEnd"/>
       <w:r>
         <w:rPr>
           <w:rFonts w:ascii="Consolas" w:hAnsi="Consolas" w:cs="Courier New"/>
@@ -4259,8 +3901,6 @@
         </w:rPr>
         <w:t>(</w:t>
       </w:r>
-      <w:proofErr w:type="spellStart"/>
-      <w:proofErr w:type="gramEnd"/>
       <w:r>
         <w:rPr>
           <w:rFonts w:ascii="Consolas" w:hAnsi="Consolas" w:cs="Courier New"/>
@@ -4288,7 +3928,6 @@
         </w:rPr>
         <w:t>CallbackContext</w:t>
       </w:r>
-      <w:proofErr w:type="spellEnd"/>
       <w:r>
         <w:rPr>
           <w:rFonts w:ascii="Consolas" w:hAnsi="Consolas" w:cs="Courier New"/>
@@ -4343,19 +3982,8 @@
           <w:sz w:val="22"/>
           <w:szCs w:val="22"/>
         </w:rPr>
-        <w:t xml:space="preserve">30.  </w:t>
-      </w:r>
-      <w:proofErr w:type="gramStart"/>
-      <w:r>
-        <w:rPr>
-          <w:rFonts w:ascii="Consolas" w:hAnsi="Consolas" w:cs="Courier New"/>
-          <w:color w:val="FFFFFF"/>
-          <w:sz w:val="22"/>
-          <w:szCs w:val="22"/>
-        </w:rPr>
-        <w:t xml:space="preserve">   {</w:t>
-      </w:r>
-      <w:proofErr w:type="gramEnd"/>
+        <w:t>30.     {</w:t>
+      </w:r>
     </w:p>
     <w:p>
       <w:pPr>
@@ -4410,27 +4038,7 @@
           <w:sz w:val="22"/>
           <w:szCs w:val="22"/>
         </w:rPr>
-        <w:t xml:space="preserve">//we know we are getting a Vector 2 and </w:t>
-      </w:r>
-      <w:proofErr w:type="gramStart"/>
-      <w:r>
-        <w:rPr>
-          <w:rFonts w:ascii="Consolas" w:hAnsi="Consolas" w:cs="Courier New"/>
-          <w:color w:val="D4D0AB"/>
-          <w:sz w:val="22"/>
-          <w:szCs w:val="22"/>
-        </w:rPr>
-        <w:t>it's</w:t>
-      </w:r>
-      <w:proofErr w:type="gramEnd"/>
-      <w:r>
-        <w:rPr>
-          <w:rFonts w:ascii="Consolas" w:hAnsi="Consolas" w:cs="Courier New"/>
-          <w:color w:val="D4D0AB"/>
-          <w:sz w:val="22"/>
-          <w:szCs w:val="22"/>
-        </w:rPr>
-        <w:t xml:space="preserve"> getting read from the context.</w:t>
+        <w:t>//we know we are getting a Vector 2 and it's getting read from the context.</w:t>
       </w:r>
     </w:p>
     <w:p>
@@ -4495,38 +4103,7 @@
           <w:sz w:val="22"/>
           <w:szCs w:val="22"/>
         </w:rPr>
-        <w:t xml:space="preserve"> </w:t>
-      </w:r>
-      <w:proofErr w:type="spellStart"/>
-      <w:r>
-        <w:rPr>
-          <w:rFonts w:ascii="Consolas" w:hAnsi="Consolas" w:cs="Courier New"/>
-          <w:color w:val="FFFFFF"/>
-          <w:sz w:val="22"/>
-          <w:szCs w:val="22"/>
-        </w:rPr>
-        <w:t>moveInput</w:t>
-      </w:r>
-      <w:proofErr w:type="spellEnd"/>
-      <w:r>
-        <w:rPr>
-          <w:rFonts w:ascii="Consolas" w:hAnsi="Consolas" w:cs="Courier New"/>
-          <w:color w:val="FFFFFF"/>
-          <w:sz w:val="22"/>
-          <w:szCs w:val="22"/>
-        </w:rPr>
-        <w:t xml:space="preserve"> = </w:t>
-      </w:r>
-      <w:proofErr w:type="spellStart"/>
-      <w:proofErr w:type="gramStart"/>
-      <w:r>
-        <w:rPr>
-          <w:rFonts w:ascii="Consolas" w:hAnsi="Consolas" w:cs="Courier New"/>
-          <w:color w:val="FFFFFF"/>
-          <w:sz w:val="22"/>
-          <w:szCs w:val="22"/>
-        </w:rPr>
-        <w:t>context.</w:t>
+        <w:t xml:space="preserve"> moveInput = context.</w:t>
       </w:r>
       <w:r>
         <w:rPr>
@@ -4537,8 +4114,6 @@
         </w:rPr>
         <w:t>ReadValue</w:t>
       </w:r>
-      <w:proofErr w:type="spellEnd"/>
-      <w:proofErr w:type="gramEnd"/>
       <w:r>
         <w:rPr>
           <w:rFonts w:ascii="Consolas" w:hAnsi="Consolas" w:cs="Courier New"/>
@@ -4658,17 +4233,7 @@
           <w:sz w:val="22"/>
           <w:szCs w:val="22"/>
         </w:rPr>
-        <w:t xml:space="preserve">34.         </w:t>
-      </w:r>
-      <w:proofErr w:type="spellStart"/>
-      <w:r>
-        <w:rPr>
-          <w:rFonts w:ascii="Consolas" w:hAnsi="Consolas" w:cs="Courier New"/>
-          <w:color w:val="FFFFFF"/>
-          <w:sz w:val="22"/>
-          <w:szCs w:val="22"/>
-        </w:rPr>
-        <w:t>moveInputEvent.</w:t>
+        <w:t>34.         moveInputEvent.</w:t>
       </w:r>
       <w:r>
         <w:rPr>
@@ -4679,55 +4244,14 @@
         </w:rPr>
         <w:t>Invoke</w:t>
       </w:r>
-      <w:proofErr w:type="spellEnd"/>
-      <w:r>
-        <w:rPr>
-          <w:rFonts w:ascii="Consolas" w:hAnsi="Consolas" w:cs="Courier New"/>
-          <w:color w:val="FFFFFF"/>
-          <w:sz w:val="22"/>
-          <w:szCs w:val="22"/>
-        </w:rPr>
-        <w:t>(</w:t>
-      </w:r>
-      <w:proofErr w:type="spellStart"/>
-      <w:r>
-        <w:rPr>
-          <w:rFonts w:ascii="Consolas" w:hAnsi="Consolas" w:cs="Courier New"/>
-          <w:color w:val="FFFFFF"/>
-          <w:sz w:val="22"/>
-          <w:szCs w:val="22"/>
-        </w:rPr>
-        <w:t>moveInput.x</w:t>
-      </w:r>
-      <w:proofErr w:type="spellEnd"/>
-      <w:r>
-        <w:rPr>
-          <w:rFonts w:ascii="Consolas" w:hAnsi="Consolas" w:cs="Courier New"/>
-          <w:color w:val="FFFFFF"/>
-          <w:sz w:val="22"/>
-          <w:szCs w:val="22"/>
-        </w:rPr>
-        <w:t xml:space="preserve">, </w:t>
-      </w:r>
-      <w:proofErr w:type="spellStart"/>
-      <w:r>
-        <w:rPr>
-          <w:rFonts w:ascii="Consolas" w:hAnsi="Consolas" w:cs="Courier New"/>
-          <w:color w:val="FFFFFF"/>
-          <w:sz w:val="22"/>
-          <w:szCs w:val="22"/>
-        </w:rPr>
-        <w:t>moveInput.y</w:t>
-      </w:r>
-      <w:proofErr w:type="spellEnd"/>
-      <w:r>
-        <w:rPr>
-          <w:rFonts w:ascii="Consolas" w:hAnsi="Consolas" w:cs="Courier New"/>
-          <w:color w:val="FFFFFF"/>
-          <w:sz w:val="22"/>
-          <w:szCs w:val="22"/>
-        </w:rPr>
-        <w:t>);</w:t>
+      <w:r>
+        <w:rPr>
+          <w:rFonts w:ascii="Consolas" w:hAnsi="Consolas" w:cs="Courier New"/>
+          <w:color w:val="FFFFFF"/>
+          <w:sz w:val="22"/>
+          <w:szCs w:val="22"/>
+        </w:rPr>
+        <w:t>(moveInput.x, moveInput.y);</w:t>
       </w:r>
     </w:p>
     <w:p>
@@ -4783,58 +4307,7 @@
           <w:sz w:val="22"/>
           <w:szCs w:val="22"/>
         </w:rPr>
-        <w:t>//</w:t>
-      </w:r>
-      <w:proofErr w:type="spellStart"/>
-      <w:r>
-        <w:rPr>
-          <w:rFonts w:ascii="Consolas" w:hAnsi="Consolas" w:cs="Courier New"/>
-          <w:color w:val="D4D0AB"/>
-          <w:sz w:val="22"/>
-          <w:szCs w:val="22"/>
-        </w:rPr>
-        <w:t>Debug.Log</w:t>
-      </w:r>
-      <w:proofErr w:type="spellEnd"/>
-      <w:r>
-        <w:rPr>
-          <w:rFonts w:ascii="Consolas" w:hAnsi="Consolas" w:cs="Courier New"/>
-          <w:color w:val="D4D0AB"/>
-          <w:sz w:val="22"/>
-          <w:szCs w:val="22"/>
-        </w:rPr>
-        <w:t xml:space="preserve">($"Move </w:t>
-      </w:r>
-      <w:proofErr w:type="gramStart"/>
-      <w:r>
-        <w:rPr>
-          <w:rFonts w:ascii="Consolas" w:hAnsi="Consolas" w:cs="Courier New"/>
-          <w:color w:val="D4D0AB"/>
-          <w:sz w:val="22"/>
-          <w:szCs w:val="22"/>
-        </w:rPr>
-        <w:t>Input:{</w:t>
-      </w:r>
-      <w:proofErr w:type="spellStart"/>
-      <w:proofErr w:type="gramEnd"/>
-      <w:r>
-        <w:rPr>
-          <w:rFonts w:ascii="Consolas" w:hAnsi="Consolas" w:cs="Courier New"/>
-          <w:color w:val="D4D0AB"/>
-          <w:sz w:val="22"/>
-          <w:szCs w:val="22"/>
-        </w:rPr>
-        <w:t>moveInput</w:t>
-      </w:r>
-      <w:proofErr w:type="spellEnd"/>
-      <w:r>
-        <w:rPr>
-          <w:rFonts w:ascii="Consolas" w:hAnsi="Consolas" w:cs="Courier New"/>
-          <w:color w:val="D4D0AB"/>
-          <w:sz w:val="22"/>
-          <w:szCs w:val="22"/>
-        </w:rPr>
-        <w:t>}");</w:t>
+        <w:t>//Debug.Log($"Move Input:{moveInput}");</w:t>
       </w:r>
     </w:p>
     <w:p>
@@ -4881,19 +4354,8 @@
           <w:sz w:val="22"/>
           <w:szCs w:val="22"/>
         </w:rPr>
-        <w:t xml:space="preserve">36.   </w:t>
-      </w:r>
-      <w:proofErr w:type="gramStart"/>
-      <w:r>
-        <w:rPr>
-          <w:rFonts w:ascii="Consolas" w:hAnsi="Consolas" w:cs="Courier New"/>
-          <w:color w:val="FFFFFF"/>
-          <w:sz w:val="22"/>
-          <w:szCs w:val="22"/>
-        </w:rPr>
-        <w:t xml:space="preserve">  }</w:t>
-      </w:r>
-      <w:proofErr w:type="gramEnd"/>
+        <w:t>36.     }</w:t>
+      </w:r>
     </w:p>
     <w:p>
       <w:pPr>
@@ -4932,7 +4394,6 @@
           <w:szCs w:val="22"/>
         </w:rPr>
       </w:pPr>
-      <w:proofErr w:type="gramStart"/>
       <w:r>
         <w:rPr>
           <w:rFonts w:ascii="Consolas" w:hAnsi="Consolas" w:cs="Courier New"/>
@@ -4942,7 +4403,6 @@
         </w:rPr>
         <w:t>37. }</w:t>
       </w:r>
-      <w:proofErr w:type="gramEnd"/>
     </w:p>
     <w:p>
       <w:pPr>
@@ -5000,21 +4460,8 @@
         </w:numPr>
       </w:pPr>
       <w:r>
-        <w:t xml:space="preserve">Add an empty </w:t>
-      </w:r>
-      <w:proofErr w:type="spellStart"/>
-      <w:r>
-        <w:t>gameObject</w:t>
-      </w:r>
-      <w:proofErr w:type="spellEnd"/>
-      <w:r>
-        <w:t xml:space="preserve"> and rename it </w:t>
-      </w:r>
-      <w:proofErr w:type="spellStart"/>
-      <w:r>
-        <w:t>GameManager</w:t>
-      </w:r>
-      <w:proofErr w:type="spellEnd"/>
+        <w:t>Add an empty gameObject and rename it GameManager</w:t>
+      </w:r>
     </w:p>
     <w:p>
       <w:pPr>
@@ -5076,21 +4523,8 @@
         </w:numPr>
       </w:pPr>
       <w:r>
-        <w:t xml:space="preserve">Drag and drop </w:t>
-      </w:r>
-      <w:proofErr w:type="spellStart"/>
-      <w:r>
-        <w:t>InputController</w:t>
-      </w:r>
-      <w:proofErr w:type="spellEnd"/>
-      <w:r>
-        <w:t xml:space="preserve"> script onto the </w:t>
-      </w:r>
-      <w:proofErr w:type="spellStart"/>
-      <w:r>
-        <w:t>GameManager</w:t>
-      </w:r>
-      <w:proofErr w:type="spellEnd"/>
+        <w:t>Drag and drop InputController script onto the GameManager</w:t>
+      </w:r>
     </w:p>
     <w:p>
       <w:pPr>
@@ -5175,7 +4609,7 @@
           <w:rFonts w:eastAsia="Times New Roman"/>
         </w:rPr>
         <w:pict w14:anchorId="743E0B52">
-          <v:rect id="_x0000_i1034" style="width:0;height:1.5pt" o:hralign="center" o:bullet="t" o:hrstd="t" o:hr="t" fillcolor="#a0a0a0" stroked="f"/>
+          <v:rect id="_x0000_i1031" style="width:0;height:1.5pt" o:hralign="center" o:bullet="t" o:hrstd="t" o:hr="t" fillcolor="#a0a0a0" stroked="f"/>
         </w:pict>
       </w:r>
     </w:p>
@@ -5211,21 +4645,7 @@
         <w:rPr>
           <w:rStyle w:val="Emphasis"/>
         </w:rPr>
-        <w:t xml:space="preserve">Reasoning: The player controller specifies what you </w:t>
-      </w:r>
-      <w:proofErr w:type="gramStart"/>
-      <w:r>
-        <w:rPr>
-          <w:rStyle w:val="Emphasis"/>
-        </w:rPr>
-        <w:t>actually want</w:t>
-      </w:r>
-      <w:proofErr w:type="gramEnd"/>
-      <w:r>
-        <w:rPr>
-          <w:rStyle w:val="Emphasis"/>
-        </w:rPr>
-        <w:t xml:space="preserve"> the car to do in your game.</w:t>
+        <w:t>Reasoning: The player controller specifies what you actually want the car to do in your game.</w:t>
       </w:r>
     </w:p>
     <w:p>
@@ -5237,15 +4657,7 @@
         </w:numPr>
       </w:pPr>
       <w:r>
-        <w:t>Create a C# code and label it “</w:t>
-      </w:r>
-      <w:proofErr w:type="spellStart"/>
-      <w:r>
-        <w:t>CarController</w:t>
-      </w:r>
-      <w:proofErr w:type="spellEnd"/>
-      <w:r>
-        <w:t>”</w:t>
+        <w:t>Create a C# code and label it “CarController”</w:t>
       </w:r>
     </w:p>
     <w:p>
@@ -5325,7 +4737,6 @@
         </w:rPr>
         <w:t xml:space="preserve"> </w:t>
       </w:r>
-      <w:proofErr w:type="spellStart"/>
       <w:r>
         <w:rPr>
           <w:rFonts w:ascii="Consolas" w:hAnsi="Consolas" w:cs="Courier New"/>
@@ -5353,7 +4764,6 @@
         </w:rPr>
         <w:t>Collections</w:t>
       </w:r>
-      <w:proofErr w:type="spellEnd"/>
       <w:r>
         <w:rPr>
           <w:rFonts w:ascii="Consolas" w:hAnsi="Consolas" w:cs="Courier New"/>
@@ -5428,8 +4838,6 @@
         </w:rPr>
         <w:t xml:space="preserve"> </w:t>
       </w:r>
-      <w:proofErr w:type="spellStart"/>
-      <w:proofErr w:type="gramStart"/>
       <w:r>
         <w:rPr>
           <w:rFonts w:ascii="Consolas" w:hAnsi="Consolas" w:cs="Courier New"/>
@@ -5475,8 +4883,6 @@
         </w:rPr>
         <w:t>Generic</w:t>
       </w:r>
-      <w:proofErr w:type="spellEnd"/>
-      <w:proofErr w:type="gramEnd"/>
       <w:r>
         <w:rPr>
           <w:rFonts w:ascii="Consolas" w:hAnsi="Consolas" w:cs="Courier New"/>
@@ -5551,7 +4957,6 @@
         </w:rPr>
         <w:t xml:space="preserve"> </w:t>
       </w:r>
-      <w:proofErr w:type="spellStart"/>
       <w:r>
         <w:rPr>
           <w:rFonts w:ascii="Consolas" w:hAnsi="Consolas" w:cs="Courier New"/>
@@ -5561,7 +4966,6 @@
         </w:rPr>
         <w:t>UnityEngine</w:t>
       </w:r>
-      <w:proofErr w:type="spellEnd"/>
       <w:r>
         <w:rPr>
           <w:rFonts w:ascii="Consolas" w:hAnsi="Consolas" w:cs="Courier New"/>
@@ -5665,7 +5069,6 @@
         </w:rPr>
         <w:t xml:space="preserve"> 5. [</w:t>
       </w:r>
-      <w:proofErr w:type="spellStart"/>
       <w:r>
         <w:rPr>
           <w:rFonts w:ascii="Consolas" w:hAnsi="Consolas" w:cs="Courier New"/>
@@ -5675,7 +5078,6 @@
         </w:rPr>
         <w:t>RequireComponent</w:t>
       </w:r>
-      <w:proofErr w:type="spellEnd"/>
       <w:r>
         <w:rPr>
           <w:rFonts w:ascii="Consolas" w:hAnsi="Consolas" w:cs="Courier New"/>
@@ -5685,8 +5087,6 @@
         </w:rPr>
         <w:t>(</w:t>
       </w:r>
-      <w:proofErr w:type="spellStart"/>
-      <w:proofErr w:type="gramStart"/>
       <w:r>
         <w:rPr>
           <w:rFonts w:ascii="Consolas" w:hAnsi="Consolas" w:cs="Courier New"/>
@@ -5696,7 +5096,6 @@
         </w:rPr>
         <w:t>typeof</w:t>
       </w:r>
-      <w:proofErr w:type="spellEnd"/>
       <w:r>
         <w:rPr>
           <w:rFonts w:ascii="Consolas" w:hAnsi="Consolas" w:cs="Courier New"/>
@@ -5706,8 +5105,6 @@
         </w:rPr>
         <w:t>(</w:t>
       </w:r>
-      <w:proofErr w:type="spellStart"/>
-      <w:proofErr w:type="gramEnd"/>
       <w:r>
         <w:rPr>
           <w:rFonts w:ascii="Consolas" w:hAnsi="Consolas" w:cs="Courier New"/>
@@ -5717,7 +5114,6 @@
         </w:rPr>
         <w:t>CharacterController</w:t>
       </w:r>
-      <w:proofErr w:type="spellEnd"/>
       <w:r>
         <w:rPr>
           <w:rFonts w:ascii="Consolas" w:hAnsi="Consolas" w:cs="Courier New"/>
@@ -5810,8 +5206,6 @@
         </w:rPr>
         <w:t xml:space="preserve"> </w:t>
       </w:r>
-      <w:proofErr w:type="spellStart"/>
-      <w:proofErr w:type="gramStart"/>
       <w:r>
         <w:rPr>
           <w:rFonts w:ascii="Consolas" w:hAnsi="Consolas" w:cs="Courier New"/>
@@ -5821,27 +5215,15 @@
         </w:rPr>
         <w:t>CarController</w:t>
       </w:r>
-      <w:proofErr w:type="spellEnd"/>
-      <w:r>
-        <w:rPr>
-          <w:rFonts w:ascii="Consolas" w:hAnsi="Consolas" w:cs="Courier New"/>
-          <w:color w:val="FFFFFF"/>
-          <w:sz w:val="22"/>
-          <w:szCs w:val="22"/>
-        </w:rPr>
-        <w:t xml:space="preserve"> :</w:t>
-      </w:r>
-      <w:proofErr w:type="gramEnd"/>
-      <w:r>
-        <w:rPr>
-          <w:rFonts w:ascii="Consolas" w:hAnsi="Consolas" w:cs="Courier New"/>
-          <w:color w:val="FFFFFF"/>
-          <w:sz w:val="22"/>
-          <w:szCs w:val="22"/>
-        </w:rPr>
-        <w:t xml:space="preserve"> </w:t>
-      </w:r>
-      <w:proofErr w:type="spellStart"/>
+      <w:r>
+        <w:rPr>
+          <w:rFonts w:ascii="Consolas" w:hAnsi="Consolas" w:cs="Courier New"/>
+          <w:color w:val="FFFFFF"/>
+          <w:sz w:val="22"/>
+          <w:szCs w:val="22"/>
+        </w:rPr>
+        <w:t xml:space="preserve"> : </w:t>
+      </w:r>
       <w:r>
         <w:rPr>
           <w:rFonts w:ascii="Consolas" w:hAnsi="Consolas" w:cs="Courier New"/>
@@ -5851,7 +5233,6 @@
         </w:rPr>
         <w:t>MonoBehaviour</w:t>
       </w:r>
-      <w:proofErr w:type="spellEnd"/>
     </w:p>
     <w:p>
       <w:pPr>
@@ -5946,7 +5327,6 @@
         </w:rPr>
         <w:t xml:space="preserve"> 8.     </w:t>
       </w:r>
-      <w:proofErr w:type="spellStart"/>
       <w:r>
         <w:rPr>
           <w:rFonts w:ascii="Consolas" w:hAnsi="Consolas" w:cs="Courier New"/>
@@ -5956,7 +5336,6 @@
         </w:rPr>
         <w:t>CharacterController</w:t>
       </w:r>
-      <w:proofErr w:type="spellEnd"/>
       <w:r>
         <w:rPr>
           <w:rFonts w:ascii="Consolas" w:hAnsi="Consolas" w:cs="Courier New"/>
@@ -6096,7 +5475,6 @@
         </w:rPr>
         <w:t xml:space="preserve"> </w:t>
       </w:r>
-      <w:proofErr w:type="spellStart"/>
       <w:r>
         <w:rPr>
           <w:rFonts w:ascii="Consolas" w:hAnsi="Consolas" w:cs="Courier New"/>
@@ -6106,7 +5484,6 @@
         </w:rPr>
         <w:t>MoveSpeed</w:t>
       </w:r>
-      <w:proofErr w:type="spellEnd"/>
       <w:r>
         <w:rPr>
           <w:rFonts w:ascii="Consolas" w:hAnsi="Consolas" w:cs="Courier New"/>
@@ -6217,7 +5594,6 @@
         </w:rPr>
         <w:t xml:space="preserve"> </w:t>
       </w:r>
-      <w:proofErr w:type="spellStart"/>
       <w:r>
         <w:rPr>
           <w:rFonts w:ascii="Consolas" w:hAnsi="Consolas" w:cs="Courier New"/>
@@ -6227,7 +5603,6 @@
         </w:rPr>
         <w:t>MaxSpeed</w:t>
       </w:r>
-      <w:proofErr w:type="spellEnd"/>
       <w:r>
         <w:rPr>
           <w:rFonts w:ascii="Consolas" w:hAnsi="Consolas" w:cs="Courier New"/>
@@ -6457,7 +5832,6 @@
         </w:rPr>
         <w:t xml:space="preserve"> </w:t>
       </w:r>
-      <w:proofErr w:type="spellStart"/>
       <w:r>
         <w:rPr>
           <w:rFonts w:ascii="Consolas" w:hAnsi="Consolas" w:cs="Courier New"/>
@@ -6467,7 +5841,6 @@
         </w:rPr>
         <w:t>SteerAngle</w:t>
       </w:r>
-      <w:proofErr w:type="spellEnd"/>
       <w:r>
         <w:rPr>
           <w:rFonts w:ascii="Consolas" w:hAnsi="Consolas" w:cs="Courier New"/>
@@ -6849,7 +6222,6 @@
         </w:rPr>
         <w:t xml:space="preserve"> </w:t>
       </w:r>
-      <w:proofErr w:type="spellStart"/>
       <w:r>
         <w:rPr>
           <w:rFonts w:ascii="Consolas" w:hAnsi="Consolas" w:cs="Courier New"/>
@@ -6859,7 +6231,6 @@
         </w:rPr>
         <w:t>MoveForce</w:t>
       </w:r>
-      <w:proofErr w:type="spellEnd"/>
       <w:r>
         <w:rPr>
           <w:rFonts w:ascii="Consolas" w:hAnsi="Consolas" w:cs="Courier New"/>
@@ -6999,7 +6370,6 @@
         </w:rPr>
         <w:t xml:space="preserve"> </w:t>
       </w:r>
-      <w:proofErr w:type="gramStart"/>
       <w:r>
         <w:rPr>
           <w:rFonts w:ascii="Consolas" w:hAnsi="Consolas" w:cs="Courier New"/>
@@ -7016,17 +6386,7 @@
           <w:sz w:val="22"/>
           <w:szCs w:val="22"/>
         </w:rPr>
-        <w:t>(</w:t>
-      </w:r>
-      <w:proofErr w:type="gramEnd"/>
-      <w:r>
-        <w:rPr>
-          <w:rFonts w:ascii="Consolas" w:hAnsi="Consolas" w:cs="Courier New"/>
-          <w:color w:val="FFFFFF"/>
-          <w:sz w:val="22"/>
-          <w:szCs w:val="22"/>
-        </w:rPr>
-        <w:t>)</w:t>
+        <w:t>()</w:t>
       </w:r>
     </w:p>
     <w:p>
@@ -7073,19 +6433,8 @@
           <w:sz w:val="22"/>
           <w:szCs w:val="22"/>
         </w:rPr>
-        <w:t xml:space="preserve">22.  </w:t>
-      </w:r>
-      <w:proofErr w:type="gramStart"/>
-      <w:r>
-        <w:rPr>
-          <w:rFonts w:ascii="Consolas" w:hAnsi="Consolas" w:cs="Courier New"/>
-          <w:color w:val="FFFFFF"/>
-          <w:sz w:val="22"/>
-          <w:szCs w:val="22"/>
-        </w:rPr>
-        <w:t xml:space="preserve">   {</w:t>
-      </w:r>
-      <w:proofErr w:type="gramEnd"/>
+        <w:t>22.     {</w:t>
+      </w:r>
     </w:p>
     <w:p>
       <w:pPr>
@@ -7133,7 +6482,6 @@
         </w:rPr>
         <w:t xml:space="preserve">23.         character = </w:t>
       </w:r>
-      <w:proofErr w:type="spellStart"/>
       <w:r>
         <w:rPr>
           <w:rFonts w:ascii="Consolas" w:hAnsi="Consolas" w:cs="Courier New"/>
@@ -7143,7 +6491,6 @@
         </w:rPr>
         <w:t>GetComponent</w:t>
       </w:r>
-      <w:proofErr w:type="spellEnd"/>
       <w:r>
         <w:rPr>
           <w:rFonts w:ascii="Consolas" w:hAnsi="Consolas" w:cs="Courier New"/>
@@ -7153,7 +6500,6 @@
         </w:rPr>
         <w:t>&lt;</w:t>
       </w:r>
-      <w:proofErr w:type="spellStart"/>
       <w:r>
         <w:rPr>
           <w:rFonts w:ascii="Consolas" w:hAnsi="Consolas" w:cs="Courier New"/>
@@ -7163,26 +6509,14 @@
         </w:rPr>
         <w:t>CharacterController</w:t>
       </w:r>
-      <w:proofErr w:type="spellEnd"/>
-      <w:proofErr w:type="gramStart"/>
-      <w:r>
-        <w:rPr>
-          <w:rFonts w:ascii="Consolas" w:hAnsi="Consolas" w:cs="Courier New"/>
-          <w:color w:val="FFFFFF"/>
-          <w:sz w:val="22"/>
-          <w:szCs w:val="22"/>
-        </w:rPr>
-        <w:t>&gt;(</w:t>
-      </w:r>
-      <w:proofErr w:type="gramEnd"/>
-      <w:r>
-        <w:rPr>
-          <w:rFonts w:ascii="Consolas" w:hAnsi="Consolas" w:cs="Courier New"/>
-          <w:color w:val="FFFFFF"/>
-          <w:sz w:val="22"/>
-          <w:szCs w:val="22"/>
-        </w:rPr>
-        <w:t>);</w:t>
+      <w:r>
+        <w:rPr>
+          <w:rFonts w:ascii="Consolas" w:hAnsi="Consolas" w:cs="Courier New"/>
+          <w:color w:val="FFFFFF"/>
+          <w:sz w:val="22"/>
+          <w:szCs w:val="22"/>
+        </w:rPr>
+        <w:t>&gt;();</w:t>
       </w:r>
     </w:p>
     <w:p>
@@ -7229,19 +6563,8 @@
           <w:sz w:val="22"/>
           <w:szCs w:val="22"/>
         </w:rPr>
-        <w:t xml:space="preserve">24.   </w:t>
-      </w:r>
-      <w:proofErr w:type="gramStart"/>
-      <w:r>
-        <w:rPr>
-          <w:rFonts w:ascii="Consolas" w:hAnsi="Consolas" w:cs="Courier New"/>
-          <w:color w:val="FFFFFF"/>
-          <w:sz w:val="22"/>
-          <w:szCs w:val="22"/>
-        </w:rPr>
-        <w:t xml:space="preserve">  }</w:t>
-      </w:r>
-      <w:proofErr w:type="gramEnd"/>
+        <w:t>24.     }</w:t>
+      </w:r>
     </w:p>
     <w:p>
       <w:pPr>
@@ -7325,7 +6648,6 @@
         </w:rPr>
         <w:t xml:space="preserve"> </w:t>
       </w:r>
-      <w:proofErr w:type="gramStart"/>
       <w:r>
         <w:rPr>
           <w:rFonts w:ascii="Consolas" w:hAnsi="Consolas" w:cs="Courier New"/>
@@ -7342,17 +6664,7 @@
           <w:sz w:val="22"/>
           <w:szCs w:val="22"/>
         </w:rPr>
-        <w:t>(</w:t>
-      </w:r>
-      <w:proofErr w:type="gramEnd"/>
-      <w:r>
-        <w:rPr>
-          <w:rFonts w:ascii="Consolas" w:hAnsi="Consolas" w:cs="Courier New"/>
-          <w:color w:val="FFFFFF"/>
-          <w:sz w:val="22"/>
-          <w:szCs w:val="22"/>
-        </w:rPr>
-        <w:t>)</w:t>
+        <w:t>()</w:t>
       </w:r>
     </w:p>
     <w:p>
@@ -7399,19 +6711,8 @@
           <w:sz w:val="22"/>
           <w:szCs w:val="22"/>
         </w:rPr>
-        <w:t xml:space="preserve">26.  </w:t>
-      </w:r>
-      <w:proofErr w:type="gramStart"/>
-      <w:r>
-        <w:rPr>
-          <w:rFonts w:ascii="Consolas" w:hAnsi="Consolas" w:cs="Courier New"/>
-          <w:color w:val="FFFFFF"/>
-          <w:sz w:val="22"/>
-          <w:szCs w:val="22"/>
-        </w:rPr>
-        <w:t xml:space="preserve">   {</w:t>
-      </w:r>
-      <w:proofErr w:type="gramEnd"/>
+        <w:t>26.     {</w:t>
+      </w:r>
     </w:p>
     <w:p>
       <w:pPr>
@@ -7504,19 +6805,8 @@
           <w:sz w:val="22"/>
           <w:szCs w:val="22"/>
         </w:rPr>
-        <w:t xml:space="preserve">28.   </w:t>
-      </w:r>
-      <w:proofErr w:type="gramStart"/>
-      <w:r>
-        <w:rPr>
-          <w:rFonts w:ascii="Consolas" w:hAnsi="Consolas" w:cs="Courier New"/>
-          <w:color w:val="FFFFFF"/>
-          <w:sz w:val="22"/>
-          <w:szCs w:val="22"/>
-        </w:rPr>
-        <w:t xml:space="preserve">  }</w:t>
-      </w:r>
-      <w:proofErr w:type="gramEnd"/>
+        <w:t>28.     }</w:t>
+      </w:r>
     </w:p>
     <w:p>
       <w:pPr>
@@ -7598,30 +6888,8 @@
           <w:sz w:val="22"/>
           <w:szCs w:val="22"/>
         </w:rPr>
-        <w:t xml:space="preserve"> </w:t>
-      </w:r>
-      <w:proofErr w:type="spellStart"/>
-      <w:proofErr w:type="gramStart"/>
-      <w:r>
-        <w:rPr>
-          <w:rFonts w:ascii="Consolas" w:hAnsi="Consolas" w:cs="Courier New"/>
-          <w:color w:val="FFFFFF"/>
-          <w:sz w:val="22"/>
-          <w:szCs w:val="22"/>
-        </w:rPr>
-        <w:t>onMoveInput</w:t>
-      </w:r>
-      <w:proofErr w:type="spellEnd"/>
-      <w:r>
-        <w:rPr>
-          <w:rFonts w:ascii="Consolas" w:hAnsi="Consolas" w:cs="Courier New"/>
-          <w:color w:val="FFFFFF"/>
-          <w:sz w:val="22"/>
-          <w:szCs w:val="22"/>
-        </w:rPr>
-        <w:t>(</w:t>
-      </w:r>
-      <w:proofErr w:type="gramEnd"/>
+        <w:t xml:space="preserve"> onMoveInput(</w:t>
+      </w:r>
       <w:r>
         <w:rPr>
           <w:rFonts w:ascii="Consolas" w:hAnsi="Consolas" w:cs="Courier New"/>
@@ -7703,19 +6971,8 @@
           <w:sz w:val="22"/>
           <w:szCs w:val="22"/>
         </w:rPr>
-        <w:t xml:space="preserve">30.  </w:t>
-      </w:r>
-      <w:proofErr w:type="gramStart"/>
-      <w:r>
-        <w:rPr>
-          <w:rFonts w:ascii="Consolas" w:hAnsi="Consolas" w:cs="Courier New"/>
-          <w:color w:val="FFFFFF"/>
-          <w:sz w:val="22"/>
-          <w:szCs w:val="22"/>
-        </w:rPr>
-        <w:t xml:space="preserve">   {</w:t>
-      </w:r>
-      <w:proofErr w:type="gramEnd"/>
+        <w:t>30.     {</w:t>
+      </w:r>
     </w:p>
     <w:p>
       <w:pPr>
@@ -7763,8 +7020,6 @@
         </w:rPr>
         <w:t xml:space="preserve">31.         </w:t>
       </w:r>
-      <w:proofErr w:type="spellStart"/>
-      <w:proofErr w:type="gramStart"/>
       <w:r>
         <w:rPr>
           <w:rFonts w:ascii="Consolas" w:hAnsi="Consolas" w:cs="Courier New"/>
@@ -7781,18 +7036,7 @@
           <w:sz w:val="22"/>
           <w:szCs w:val="22"/>
         </w:rPr>
-        <w:t>.horizontal</w:t>
-      </w:r>
-      <w:proofErr w:type="spellEnd"/>
-      <w:proofErr w:type="gramEnd"/>
-      <w:r>
-        <w:rPr>
-          <w:rFonts w:ascii="Consolas" w:hAnsi="Consolas" w:cs="Courier New"/>
-          <w:color w:val="FFFFFF"/>
-          <w:sz w:val="22"/>
-          <w:szCs w:val="22"/>
-        </w:rPr>
-        <w:t xml:space="preserve"> = horizontal;</w:t>
+        <w:t>.horizontal = horizontal;</w:t>
       </w:r>
     </w:p>
     <w:p>
@@ -7841,8 +7085,6 @@
         </w:rPr>
         <w:t xml:space="preserve">32.         </w:t>
       </w:r>
-      <w:proofErr w:type="spellStart"/>
-      <w:proofErr w:type="gramStart"/>
       <w:r>
         <w:rPr>
           <w:rFonts w:ascii="Consolas" w:hAnsi="Consolas" w:cs="Courier New"/>
@@ -7859,18 +7101,7 @@
           <w:sz w:val="22"/>
           <w:szCs w:val="22"/>
         </w:rPr>
-        <w:t>.vertical</w:t>
-      </w:r>
-      <w:proofErr w:type="spellEnd"/>
-      <w:proofErr w:type="gramEnd"/>
-      <w:r>
-        <w:rPr>
-          <w:rFonts w:ascii="Consolas" w:hAnsi="Consolas" w:cs="Courier New"/>
-          <w:color w:val="FFFFFF"/>
-          <w:sz w:val="22"/>
-          <w:szCs w:val="22"/>
-        </w:rPr>
-        <w:t xml:space="preserve"> = vertical;</w:t>
+        <w:t>.vertical = vertical;</w:t>
       </w:r>
     </w:p>
     <w:p>
@@ -7919,7 +7150,6 @@
         </w:rPr>
         <w:t xml:space="preserve">33.         </w:t>
       </w:r>
-      <w:proofErr w:type="spellStart"/>
       <w:r>
         <w:rPr>
           <w:rFonts w:ascii="Consolas" w:hAnsi="Consolas" w:cs="Courier New"/>
@@ -7947,7 +7177,6 @@
         </w:rPr>
         <w:t>Log</w:t>
       </w:r>
-      <w:proofErr w:type="spellEnd"/>
       <w:r>
         <w:rPr>
           <w:rFonts w:ascii="Consolas" w:hAnsi="Consolas" w:cs="Courier New"/>
@@ -7964,29 +7193,7 @@
           <w:sz w:val="22"/>
           <w:szCs w:val="22"/>
         </w:rPr>
-        <w:t xml:space="preserve">"Player </w:t>
-      </w:r>
-      <w:proofErr w:type="spellStart"/>
-      <w:proofErr w:type="gramStart"/>
-      <w:r>
-        <w:rPr>
-          <w:rFonts w:ascii="Consolas" w:hAnsi="Consolas" w:cs="Courier New"/>
-          <w:color w:val="ABE338"/>
-          <w:sz w:val="22"/>
-          <w:szCs w:val="22"/>
-        </w:rPr>
-        <w:t>controller:New</w:t>
-      </w:r>
-      <w:proofErr w:type="spellEnd"/>
-      <w:proofErr w:type="gramEnd"/>
-      <w:r>
-        <w:rPr>
-          <w:rFonts w:ascii="Consolas" w:hAnsi="Consolas" w:cs="Courier New"/>
-          <w:color w:val="ABE338"/>
-          <w:sz w:val="22"/>
-          <w:szCs w:val="22"/>
-        </w:rPr>
-        <w:t xml:space="preserve"> Input: {horizontal},{vertical}"</w:t>
+        <w:t>"Player controller:New Input: {horizontal},{vertical}"</w:t>
       </w:r>
       <w:r>
         <w:rPr>
@@ -8042,19 +7249,8 @@
           <w:sz w:val="22"/>
           <w:szCs w:val="22"/>
         </w:rPr>
-        <w:t xml:space="preserve">34.   </w:t>
-      </w:r>
-      <w:proofErr w:type="gramStart"/>
-      <w:r>
-        <w:rPr>
-          <w:rFonts w:ascii="Consolas" w:hAnsi="Consolas" w:cs="Courier New"/>
-          <w:color w:val="FFFFFF"/>
-          <w:sz w:val="22"/>
-          <w:szCs w:val="22"/>
-        </w:rPr>
-        <w:t xml:space="preserve">  }</w:t>
-      </w:r>
-      <w:proofErr w:type="gramEnd"/>
+        <w:t>34.     }</w:t>
+      </w:r>
     </w:p>
     <w:p>
       <w:pPr>
@@ -8093,7 +7289,6 @@
           <w:szCs w:val="22"/>
         </w:rPr>
       </w:pPr>
-      <w:proofErr w:type="gramStart"/>
       <w:r>
         <w:rPr>
           <w:rFonts w:ascii="Consolas" w:hAnsi="Consolas" w:cs="Courier New"/>
@@ -8103,7 +7298,6 @@
         </w:rPr>
         <w:t>35. }</w:t>
       </w:r>
-      <w:proofErr w:type="gramEnd"/>
     </w:p>
     <w:p>
       <w:pPr>
@@ -8173,15 +7367,7 @@
         </w:numPr>
       </w:pPr>
       <w:r>
-        <w:t xml:space="preserve">Drag and drop the </w:t>
-      </w:r>
-      <w:proofErr w:type="spellStart"/>
-      <w:r>
-        <w:t>CarController</w:t>
-      </w:r>
-      <w:proofErr w:type="spellEnd"/>
-      <w:r>
-        <w:t xml:space="preserve"> script on the Player in the Hierarchy panel.</w:t>
+        <w:t>Drag and drop the CarController script on the Player in the Hierarchy panel.</w:t>
       </w:r>
     </w:p>
     <w:p>
@@ -8193,15 +7379,7 @@
         </w:numPr>
       </w:pPr>
       <w:r>
-        <w:t xml:space="preserve">Select the </w:t>
-      </w:r>
-      <w:proofErr w:type="spellStart"/>
-      <w:r>
-        <w:t>GameManager</w:t>
-      </w:r>
-      <w:proofErr w:type="spellEnd"/>
-      <w:r>
-        <w:t xml:space="preserve"> in the Hierarchy panel</w:t>
+        <w:t>Select the GameManager in the Hierarchy panel</w:t>
       </w:r>
     </w:p>
     <w:p>
@@ -8213,15 +7391,7 @@
         </w:numPr>
       </w:pPr>
       <w:r>
-        <w:t xml:space="preserve">The properties for the </w:t>
-      </w:r>
-      <w:proofErr w:type="spellStart"/>
-      <w:r>
-        <w:t>GameManager</w:t>
-      </w:r>
-      <w:proofErr w:type="spellEnd"/>
-      <w:r>
-        <w:t xml:space="preserve"> should show up in the Inspector panel.</w:t>
+        <w:t>The properties for the GameManager should show up in the Inspector panel.</w:t>
       </w:r>
     </w:p>
     <w:p>
@@ -8245,15 +7415,7 @@
         </w:numPr>
       </w:pPr>
       <w:r>
-        <w:t xml:space="preserve">Add the player and </w:t>
-      </w:r>
-      <w:proofErr w:type="spellStart"/>
-      <w:r>
-        <w:t>PlayerController.onMoveInput</w:t>
-      </w:r>
-      <w:proofErr w:type="spellEnd"/>
-      <w:r>
-        <w:t xml:space="preserve"> method to the Move Input Event</w:t>
+        <w:t>Add the player and PlayerController.onMoveInput method to the Move Input Event</w:t>
       </w:r>
     </w:p>
     <w:p>
@@ -8331,7 +7493,7 @@
           <w:rFonts w:eastAsia="Times New Roman"/>
         </w:rPr>
         <w:pict w14:anchorId="6ED71CEC">
-          <v:rect id="_x0000_i1031" style="width:0;height:1.5pt" o:hralign="center" o:hrstd="t" o:hr="t" fillcolor="#a0a0a0" stroked="f"/>
+          <v:rect id="_x0000_i1032" style="width:0;height:1.5pt" o:hralign="center" o:hrstd="t" o:hr="t" fillcolor="#a0a0a0" stroked="f"/>
         </w:pict>
       </w:r>
     </w:p>
@@ -8433,15 +7595,7 @@
         </w:numPr>
       </w:pPr>
       <w:r>
-        <w:t xml:space="preserve">Add the following code segments to the Update function in the </w:t>
-      </w:r>
-      <w:proofErr w:type="spellStart"/>
-      <w:r>
-        <w:t>CarController</w:t>
-      </w:r>
-      <w:proofErr w:type="spellEnd"/>
-      <w:r>
-        <w:t xml:space="preserve"> script </w:t>
+        <w:t xml:space="preserve">Add the following code segments to the Update function in the CarController script </w:t>
       </w:r>
     </w:p>
     <w:p>
@@ -8502,7 +7656,6 @@
         </w:rPr>
         <w:t xml:space="preserve">1. </w:t>
       </w:r>
-      <w:proofErr w:type="spellStart"/>
       <w:r>
         <w:rPr>
           <w:rFonts w:ascii="Consolas" w:hAnsi="Consolas" w:cs="Courier New"/>
@@ -8512,37 +7665,15 @@
         </w:rPr>
         <w:t>MoveForce</w:t>
       </w:r>
-      <w:proofErr w:type="spellEnd"/>
-      <w:r>
-        <w:rPr>
-          <w:rFonts w:ascii="Consolas" w:hAnsi="Consolas" w:cs="Courier New"/>
-          <w:color w:val="FFFFFF"/>
-          <w:sz w:val="22"/>
-          <w:szCs w:val="22"/>
-        </w:rPr>
-        <w:t xml:space="preserve"> += </w:t>
-      </w:r>
-      <w:proofErr w:type="spellStart"/>
-      <w:r>
-        <w:rPr>
-          <w:rFonts w:ascii="Consolas" w:hAnsi="Consolas" w:cs="Courier New"/>
-          <w:color w:val="FFFFFF"/>
-          <w:sz w:val="22"/>
-          <w:szCs w:val="22"/>
-        </w:rPr>
-        <w:t>transform.forward</w:t>
-      </w:r>
-      <w:proofErr w:type="spellEnd"/>
-      <w:r>
-        <w:rPr>
-          <w:rFonts w:ascii="Consolas" w:hAnsi="Consolas" w:cs="Courier New"/>
-          <w:color w:val="FFFFFF"/>
-          <w:sz w:val="22"/>
-          <w:szCs w:val="22"/>
-        </w:rPr>
-        <w:t xml:space="preserve"> * </w:t>
-      </w:r>
-      <w:proofErr w:type="spellStart"/>
+      <w:r>
+        <w:rPr>
+          <w:rFonts w:ascii="Consolas" w:hAnsi="Consolas" w:cs="Courier New"/>
+          <w:color w:val="FFFFFF"/>
+          <w:sz w:val="22"/>
+          <w:szCs w:val="22"/>
+        </w:rPr>
+        <w:t xml:space="preserve"> += transform.forward * </w:t>
+      </w:r>
       <w:r>
         <w:rPr>
           <w:rFonts w:ascii="Consolas" w:hAnsi="Consolas" w:cs="Courier New"/>
@@ -8552,7 +7683,6 @@
         </w:rPr>
         <w:t>MoveSpeed</w:t>
       </w:r>
-      <w:proofErr w:type="spellEnd"/>
       <w:r>
         <w:rPr>
           <w:rFonts w:ascii="Consolas" w:hAnsi="Consolas" w:cs="Courier New"/>
@@ -8562,7 +7692,6 @@
         </w:rPr>
         <w:t xml:space="preserve"> * vertical * </w:t>
       </w:r>
-      <w:proofErr w:type="spellStart"/>
       <w:r>
         <w:rPr>
           <w:rFonts w:ascii="Consolas" w:hAnsi="Consolas" w:cs="Courier New"/>
@@ -8579,17 +7708,7 @@
           <w:sz w:val="22"/>
           <w:szCs w:val="22"/>
         </w:rPr>
-        <w:t>.deltaTime</w:t>
-      </w:r>
-      <w:proofErr w:type="spellEnd"/>
-      <w:r>
-        <w:rPr>
-          <w:rFonts w:ascii="Consolas" w:hAnsi="Consolas" w:cs="Courier New"/>
-          <w:color w:val="FFFFFF"/>
-          <w:sz w:val="22"/>
-          <w:szCs w:val="22"/>
-        </w:rPr>
-        <w:t>;</w:t>
+        <w:t>.deltaTime;</w:t>
       </w:r>
     </w:p>
     <w:p>
@@ -8636,31 +7755,8 @@
           <w:sz w:val="22"/>
           <w:szCs w:val="22"/>
         </w:rPr>
-        <w:t xml:space="preserve">2. </w:t>
-      </w:r>
-      <w:proofErr w:type="spellStart"/>
-      <w:proofErr w:type="gramStart"/>
-      <w:r>
-        <w:rPr>
-          <w:rFonts w:ascii="Consolas" w:hAnsi="Consolas" w:cs="Courier New"/>
-          <w:color w:val="FFFFFF"/>
-          <w:sz w:val="22"/>
-          <w:szCs w:val="22"/>
-        </w:rPr>
-        <w:t>transform.position</w:t>
-      </w:r>
-      <w:proofErr w:type="spellEnd"/>
-      <w:proofErr w:type="gramEnd"/>
-      <w:r>
-        <w:rPr>
-          <w:rFonts w:ascii="Consolas" w:hAnsi="Consolas" w:cs="Courier New"/>
-          <w:color w:val="FFFFFF"/>
-          <w:sz w:val="22"/>
-          <w:szCs w:val="22"/>
-        </w:rPr>
-        <w:t xml:space="preserve"> += </w:t>
-      </w:r>
-      <w:proofErr w:type="spellStart"/>
+        <w:t xml:space="preserve">2. transform.position += </w:t>
+      </w:r>
       <w:r>
         <w:rPr>
           <w:rFonts w:ascii="Consolas" w:hAnsi="Consolas" w:cs="Courier New"/>
@@ -8670,7 +7766,6 @@
         </w:rPr>
         <w:t>MoveForce</w:t>
       </w:r>
-      <w:proofErr w:type="spellEnd"/>
       <w:r>
         <w:rPr>
           <w:rFonts w:ascii="Consolas" w:hAnsi="Consolas" w:cs="Courier New"/>
@@ -8680,7 +7775,6 @@
         </w:rPr>
         <w:t xml:space="preserve"> * </w:t>
       </w:r>
-      <w:proofErr w:type="spellStart"/>
       <w:r>
         <w:rPr>
           <w:rFonts w:ascii="Consolas" w:hAnsi="Consolas" w:cs="Courier New"/>
@@ -8697,17 +7791,7 @@
           <w:sz w:val="22"/>
           <w:szCs w:val="22"/>
         </w:rPr>
-        <w:t>.deltaTime</w:t>
-      </w:r>
-      <w:proofErr w:type="spellEnd"/>
-      <w:r>
-        <w:rPr>
-          <w:rFonts w:ascii="Consolas" w:hAnsi="Consolas" w:cs="Courier New"/>
-          <w:color w:val="FFFFFF"/>
-          <w:sz w:val="22"/>
-          <w:szCs w:val="22"/>
-        </w:rPr>
-        <w:t>;</w:t>
+        <w:t>.deltaTime;</w:t>
       </w:r>
     </w:p>
     <w:p>
@@ -8840,27 +7924,7 @@
           <w:sz w:val="22"/>
           <w:szCs w:val="22"/>
         </w:rPr>
-        <w:t xml:space="preserve"> </w:t>
-      </w:r>
-      <w:proofErr w:type="spellStart"/>
-      <w:r>
-        <w:rPr>
-          <w:rFonts w:ascii="Consolas" w:hAnsi="Consolas" w:cs="Courier New"/>
-          <w:color w:val="FFFFFF"/>
-          <w:sz w:val="22"/>
-          <w:szCs w:val="22"/>
-        </w:rPr>
-        <w:t>steerInput</w:t>
-      </w:r>
-      <w:proofErr w:type="spellEnd"/>
-      <w:r>
-        <w:rPr>
-          <w:rFonts w:ascii="Consolas" w:hAnsi="Consolas" w:cs="Courier New"/>
-          <w:color w:val="FFFFFF"/>
-          <w:sz w:val="22"/>
-          <w:szCs w:val="22"/>
-        </w:rPr>
-        <w:t xml:space="preserve"> = horizontal;</w:t>
+        <w:t xml:space="preserve"> steerInput = horizontal;</w:t>
       </w:r>
     </w:p>
     <w:p>
@@ -8907,18 +7971,7 @@
           <w:sz w:val="22"/>
           <w:szCs w:val="22"/>
         </w:rPr>
-        <w:t xml:space="preserve">2. </w:t>
-      </w:r>
-      <w:proofErr w:type="spellStart"/>
-      <w:proofErr w:type="gramStart"/>
-      <w:r>
-        <w:rPr>
-          <w:rFonts w:ascii="Consolas" w:hAnsi="Consolas" w:cs="Courier New"/>
-          <w:color w:val="FFFFFF"/>
-          <w:sz w:val="22"/>
-          <w:szCs w:val="22"/>
-        </w:rPr>
-        <w:t>transform.</w:t>
+        <w:t>2. transform.</w:t>
       </w:r>
       <w:r>
         <w:rPr>
@@ -8929,8 +7982,6 @@
         </w:rPr>
         <w:t>Rotate</w:t>
       </w:r>
-      <w:proofErr w:type="spellEnd"/>
-      <w:proofErr w:type="gramEnd"/>
       <w:r>
         <w:rPr>
           <w:rFonts w:ascii="Consolas" w:hAnsi="Consolas" w:cs="Courier New"/>
@@ -8956,19 +8007,35 @@
           <w:sz w:val="22"/>
           <w:szCs w:val="22"/>
         </w:rPr>
-        <w:t xml:space="preserve">.up * </w:t>
-      </w:r>
-      <w:proofErr w:type="spellStart"/>
-      <w:r>
-        <w:rPr>
-          <w:rFonts w:ascii="Consolas" w:hAnsi="Consolas" w:cs="Courier New"/>
-          <w:color w:val="FFFFFF"/>
-          <w:sz w:val="22"/>
-          <w:szCs w:val="22"/>
-        </w:rPr>
-        <w:t>steerInput</w:t>
-      </w:r>
-      <w:proofErr w:type="spellEnd"/>
+        <w:t xml:space="preserve">.up * steerInput * </w:t>
+      </w:r>
+      <w:r>
+        <w:rPr>
+          <w:rFonts w:ascii="Consolas" w:hAnsi="Consolas" w:cs="Courier New"/>
+          <w:color w:val="00E0E0"/>
+          <w:sz w:val="22"/>
+          <w:szCs w:val="22"/>
+        </w:rPr>
+        <w:t>MoveForce</w:t>
+      </w:r>
+      <w:r>
+        <w:rPr>
+          <w:rFonts w:ascii="Consolas" w:hAnsi="Consolas" w:cs="Courier New"/>
+          <w:color w:val="FFFFFF"/>
+          <w:sz w:val="22"/>
+          <w:szCs w:val="22"/>
+        </w:rPr>
+        <w:t xml:space="preserve">.magnitude * </w:t>
+      </w:r>
+      <w:r>
+        <w:rPr>
+          <w:rFonts w:ascii="Consolas" w:hAnsi="Consolas" w:cs="Courier New"/>
+          <w:color w:val="00E0E0"/>
+          <w:sz w:val="22"/>
+          <w:szCs w:val="22"/>
+        </w:rPr>
+        <w:t>SteerAngle</w:t>
+      </w:r>
       <w:r>
         <w:rPr>
           <w:rFonts w:ascii="Consolas" w:hAnsi="Consolas" w:cs="Courier New"/>
@@ -8978,7 +8045,6 @@
         </w:rPr>
         <w:t xml:space="preserve"> * </w:t>
       </w:r>
-      <w:proofErr w:type="spellStart"/>
       <w:r>
         <w:rPr>
           <w:rFonts w:ascii="Consolas" w:hAnsi="Consolas" w:cs="Courier New"/>
@@ -8986,55 +8052,6 @@
           <w:sz w:val="22"/>
           <w:szCs w:val="22"/>
         </w:rPr>
-        <w:t>MoveForce</w:t>
-      </w:r>
-      <w:r>
-        <w:rPr>
-          <w:rFonts w:ascii="Consolas" w:hAnsi="Consolas" w:cs="Courier New"/>
-          <w:color w:val="FFFFFF"/>
-          <w:sz w:val="22"/>
-          <w:szCs w:val="22"/>
-        </w:rPr>
-        <w:t>.magnitude</w:t>
-      </w:r>
-      <w:proofErr w:type="spellEnd"/>
-      <w:r>
-        <w:rPr>
-          <w:rFonts w:ascii="Consolas" w:hAnsi="Consolas" w:cs="Courier New"/>
-          <w:color w:val="FFFFFF"/>
-          <w:sz w:val="22"/>
-          <w:szCs w:val="22"/>
-        </w:rPr>
-        <w:t xml:space="preserve"> * </w:t>
-      </w:r>
-      <w:proofErr w:type="spellStart"/>
-      <w:r>
-        <w:rPr>
-          <w:rFonts w:ascii="Consolas" w:hAnsi="Consolas" w:cs="Courier New"/>
-          <w:color w:val="00E0E0"/>
-          <w:sz w:val="22"/>
-          <w:szCs w:val="22"/>
-        </w:rPr>
-        <w:t>SteerAngle</w:t>
-      </w:r>
-      <w:proofErr w:type="spellEnd"/>
-      <w:r>
-        <w:rPr>
-          <w:rFonts w:ascii="Consolas" w:hAnsi="Consolas" w:cs="Courier New"/>
-          <w:color w:val="FFFFFF"/>
-          <w:sz w:val="22"/>
-          <w:szCs w:val="22"/>
-        </w:rPr>
-        <w:t xml:space="preserve"> * </w:t>
-      </w:r>
-      <w:proofErr w:type="spellStart"/>
-      <w:r>
-        <w:rPr>
-          <w:rFonts w:ascii="Consolas" w:hAnsi="Consolas" w:cs="Courier New"/>
-          <w:color w:val="00E0E0"/>
-          <w:sz w:val="22"/>
-          <w:szCs w:val="22"/>
-        </w:rPr>
         <w:t>Time</w:t>
       </w:r>
       <w:r>
@@ -9044,17 +8061,7 @@
           <w:sz w:val="22"/>
           <w:szCs w:val="22"/>
         </w:rPr>
-        <w:t>.deltaTime</w:t>
-      </w:r>
-      <w:proofErr w:type="spellEnd"/>
-      <w:r>
-        <w:rPr>
-          <w:rFonts w:ascii="Consolas" w:hAnsi="Consolas" w:cs="Courier New"/>
-          <w:color w:val="FFFFFF"/>
-          <w:sz w:val="22"/>
-          <w:szCs w:val="22"/>
-        </w:rPr>
-        <w:t>);</w:t>
+        <w:t>.deltaTime);</w:t>
       </w:r>
     </w:p>
     <w:p>
@@ -9163,7 +8170,6 @@
         <w:lastRenderedPageBreak/>
         <w:t xml:space="preserve">1. </w:t>
       </w:r>
-      <w:proofErr w:type="spellStart"/>
       <w:r>
         <w:rPr>
           <w:rFonts w:ascii="Consolas" w:hAnsi="Consolas" w:cs="Courier New"/>
@@ -9173,7 +8179,6 @@
         </w:rPr>
         <w:t>MoveForce</w:t>
       </w:r>
-      <w:proofErr w:type="spellEnd"/>
       <w:r>
         <w:rPr>
           <w:rFonts w:ascii="Consolas" w:hAnsi="Consolas" w:cs="Courier New"/>
@@ -9248,7 +8253,6 @@
         </w:rPr>
         <w:t xml:space="preserve">2. </w:t>
       </w:r>
-      <w:proofErr w:type="spellStart"/>
       <w:r>
         <w:rPr>
           <w:rFonts w:ascii="Consolas" w:hAnsi="Consolas" w:cs="Courier New"/>
@@ -9258,7 +8262,6 @@
         </w:rPr>
         <w:t>MoveForce</w:t>
       </w:r>
-      <w:proofErr w:type="spellEnd"/>
       <w:r>
         <w:rPr>
           <w:rFonts w:ascii="Consolas" w:hAnsi="Consolas" w:cs="Courier New"/>
@@ -9304,7 +8307,6 @@
         </w:rPr>
         <w:t>(</w:t>
       </w:r>
-      <w:proofErr w:type="spellStart"/>
       <w:r>
         <w:rPr>
           <w:rFonts w:ascii="Consolas" w:hAnsi="Consolas" w:cs="Courier New"/>
@@ -9314,7 +8316,6 @@
         </w:rPr>
         <w:t>MoveForce</w:t>
       </w:r>
-      <w:proofErr w:type="spellEnd"/>
       <w:r>
         <w:rPr>
           <w:rFonts w:ascii="Consolas" w:hAnsi="Consolas" w:cs="Courier New"/>
@@ -9324,7 +8325,6 @@
         </w:rPr>
         <w:t xml:space="preserve">, </w:t>
       </w:r>
-      <w:proofErr w:type="spellStart"/>
       <w:r>
         <w:rPr>
           <w:rFonts w:ascii="Consolas" w:hAnsi="Consolas" w:cs="Courier New"/>
@@ -9334,7 +8334,6 @@
         </w:rPr>
         <w:t>MaxSpeed</w:t>
       </w:r>
-      <w:proofErr w:type="spellEnd"/>
       <w:r>
         <w:rPr>
           <w:rFonts w:ascii="Consolas" w:hAnsi="Consolas" w:cs="Courier New"/>
@@ -9450,7 +8449,6 @@
         </w:rPr>
         <w:t xml:space="preserve">1. </w:t>
       </w:r>
-      <w:proofErr w:type="spellStart"/>
       <w:r>
         <w:rPr>
           <w:rFonts w:ascii="Consolas" w:hAnsi="Consolas" w:cs="Courier New"/>
@@ -9478,39 +8476,15 @@
         </w:rPr>
         <w:t>DrawRay</w:t>
       </w:r>
-      <w:proofErr w:type="spellEnd"/>
-      <w:r>
-        <w:rPr>
-          <w:rFonts w:ascii="Consolas" w:hAnsi="Consolas" w:cs="Courier New"/>
-          <w:color w:val="FFFFFF"/>
-          <w:sz w:val="22"/>
-          <w:szCs w:val="22"/>
-        </w:rPr>
-        <w:t>(</w:t>
-      </w:r>
-      <w:proofErr w:type="spellStart"/>
-      <w:proofErr w:type="gramStart"/>
-      <w:r>
-        <w:rPr>
-          <w:rFonts w:ascii="Consolas" w:hAnsi="Consolas" w:cs="Courier New"/>
-          <w:color w:val="FFFFFF"/>
-          <w:sz w:val="22"/>
-          <w:szCs w:val="22"/>
-        </w:rPr>
-        <w:t>transform.position</w:t>
-      </w:r>
-      <w:proofErr w:type="spellEnd"/>
-      <w:proofErr w:type="gramEnd"/>
-      <w:r>
-        <w:rPr>
-          <w:rFonts w:ascii="Consolas" w:hAnsi="Consolas" w:cs="Courier New"/>
-          <w:color w:val="FFFFFF"/>
-          <w:sz w:val="22"/>
-          <w:szCs w:val="22"/>
-        </w:rPr>
-        <w:t xml:space="preserve">, </w:t>
-      </w:r>
-      <w:proofErr w:type="spellStart"/>
+      <w:r>
+        <w:rPr>
+          <w:rFonts w:ascii="Consolas" w:hAnsi="Consolas" w:cs="Courier New"/>
+          <w:color w:val="FFFFFF"/>
+          <w:sz w:val="22"/>
+          <w:szCs w:val="22"/>
+        </w:rPr>
+        <w:t xml:space="preserve">(transform.position, </w:t>
+      </w:r>
       <w:r>
         <w:rPr>
           <w:rFonts w:ascii="Consolas" w:hAnsi="Consolas" w:cs="Courier New"/>
@@ -9527,17 +8501,7 @@
           <w:sz w:val="22"/>
           <w:szCs w:val="22"/>
         </w:rPr>
-        <w:t>.normalized</w:t>
-      </w:r>
-      <w:proofErr w:type="spellEnd"/>
-      <w:r>
-        <w:rPr>
-          <w:rFonts w:ascii="Consolas" w:hAnsi="Consolas" w:cs="Courier New"/>
-          <w:color w:val="FFFFFF"/>
-          <w:sz w:val="22"/>
-          <w:szCs w:val="22"/>
-        </w:rPr>
-        <w:t xml:space="preserve"> * </w:t>
+        <w:t xml:space="preserve">.normalized * </w:t>
       </w:r>
       <w:r>
         <w:rPr>
@@ -9604,7 +8568,6 @@
         </w:rPr>
         <w:t xml:space="preserve">2. </w:t>
       </w:r>
-      <w:proofErr w:type="spellStart"/>
       <w:r>
         <w:rPr>
           <w:rFonts w:ascii="Consolas" w:hAnsi="Consolas" w:cs="Courier New"/>
@@ -9632,29 +8595,24 @@
         </w:rPr>
         <w:t>DrawRay</w:t>
       </w:r>
-      <w:proofErr w:type="spellEnd"/>
-      <w:r>
-        <w:rPr>
-          <w:rFonts w:ascii="Consolas" w:hAnsi="Consolas" w:cs="Courier New"/>
-          <w:color w:val="FFFFFF"/>
-          <w:sz w:val="22"/>
-          <w:szCs w:val="22"/>
-        </w:rPr>
-        <w:t>(</w:t>
-      </w:r>
-      <w:proofErr w:type="spellStart"/>
-      <w:proofErr w:type="gramStart"/>
-      <w:r>
-        <w:rPr>
-          <w:rFonts w:ascii="Consolas" w:hAnsi="Consolas" w:cs="Courier New"/>
-          <w:color w:val="FFFFFF"/>
-          <w:sz w:val="22"/>
-          <w:szCs w:val="22"/>
-        </w:rPr>
-        <w:t>transform.position</w:t>
-      </w:r>
-      <w:proofErr w:type="spellEnd"/>
-      <w:proofErr w:type="gramEnd"/>
+      <w:r>
+        <w:rPr>
+          <w:rFonts w:ascii="Consolas" w:hAnsi="Consolas" w:cs="Courier New"/>
+          <w:color w:val="FFFFFF"/>
+          <w:sz w:val="22"/>
+          <w:szCs w:val="22"/>
+        </w:rPr>
+        <w:t xml:space="preserve">(transform.position, transform.forward * </w:t>
+      </w:r>
+      <w:r>
+        <w:rPr>
+          <w:rFonts w:ascii="Consolas" w:hAnsi="Consolas" w:cs="Courier New"/>
+          <w:color w:val="F5AB35"/>
+          <w:sz w:val="22"/>
+          <w:szCs w:val="22"/>
+        </w:rPr>
+        <w:t>3</w:t>
+      </w:r>
       <w:r>
         <w:rPr>
           <w:rFonts w:ascii="Consolas" w:hAnsi="Consolas" w:cs="Courier New"/>
@@ -9664,45 +8622,6 @@
         </w:rPr>
         <w:t xml:space="preserve">, </w:t>
       </w:r>
-      <w:proofErr w:type="spellStart"/>
-      <w:r>
-        <w:rPr>
-          <w:rFonts w:ascii="Consolas" w:hAnsi="Consolas" w:cs="Courier New"/>
-          <w:color w:val="FFFFFF"/>
-          <w:sz w:val="22"/>
-          <w:szCs w:val="22"/>
-        </w:rPr>
-        <w:t>transform.forward</w:t>
-      </w:r>
-      <w:proofErr w:type="spellEnd"/>
-      <w:r>
-        <w:rPr>
-          <w:rFonts w:ascii="Consolas" w:hAnsi="Consolas" w:cs="Courier New"/>
-          <w:color w:val="FFFFFF"/>
-          <w:sz w:val="22"/>
-          <w:szCs w:val="22"/>
-        </w:rPr>
-        <w:t xml:space="preserve"> * </w:t>
-      </w:r>
-      <w:r>
-        <w:rPr>
-          <w:rFonts w:ascii="Consolas" w:hAnsi="Consolas" w:cs="Courier New"/>
-          <w:color w:val="F5AB35"/>
-          <w:sz w:val="22"/>
-          <w:szCs w:val="22"/>
-        </w:rPr>
-        <w:t>3</w:t>
-      </w:r>
-      <w:r>
-        <w:rPr>
-          <w:rFonts w:ascii="Consolas" w:hAnsi="Consolas" w:cs="Courier New"/>
-          <w:color w:val="FFFFFF"/>
-          <w:sz w:val="22"/>
-          <w:szCs w:val="22"/>
-        </w:rPr>
-        <w:t xml:space="preserve">, </w:t>
-      </w:r>
-      <w:proofErr w:type="spellStart"/>
       <w:r>
         <w:rPr>
           <w:rFonts w:ascii="Consolas" w:hAnsi="Consolas" w:cs="Courier New"/>
@@ -9719,17 +8638,7 @@
           <w:sz w:val="22"/>
           <w:szCs w:val="22"/>
         </w:rPr>
-        <w:t>.blue</w:t>
-      </w:r>
-      <w:proofErr w:type="spellEnd"/>
-      <w:r>
-        <w:rPr>
-          <w:rFonts w:ascii="Consolas" w:hAnsi="Consolas" w:cs="Courier New"/>
-          <w:color w:val="FFFFFF"/>
-          <w:sz w:val="22"/>
-          <w:szCs w:val="22"/>
-        </w:rPr>
-        <w:t>);</w:t>
+        <w:t>.blue);</w:t>
       </w:r>
     </w:p>
     <w:p>
@@ -9778,7 +8687,6 @@
         </w:rPr>
         <w:t xml:space="preserve">3. </w:t>
       </w:r>
-      <w:proofErr w:type="spellStart"/>
       <w:r>
         <w:rPr>
           <w:rFonts w:ascii="Consolas" w:hAnsi="Consolas" w:cs="Courier New"/>
@@ -9788,7 +8696,6 @@
         </w:rPr>
         <w:t>MoveForce</w:t>
       </w:r>
-      <w:proofErr w:type="spellEnd"/>
       <w:r>
         <w:rPr>
           <w:rFonts w:ascii="Consolas" w:hAnsi="Consolas" w:cs="Courier New"/>
@@ -9834,7 +8741,6 @@
         </w:rPr>
         <w:t>(</w:t>
       </w:r>
-      <w:proofErr w:type="spellStart"/>
       <w:r>
         <w:rPr>
           <w:rFonts w:ascii="Consolas" w:hAnsi="Consolas" w:cs="Courier New"/>
@@ -9851,39 +8757,8 @@
           <w:sz w:val="22"/>
           <w:szCs w:val="22"/>
         </w:rPr>
-        <w:t>.normalized</w:t>
-      </w:r>
-      <w:proofErr w:type="spellEnd"/>
-      <w:r>
-        <w:rPr>
-          <w:rFonts w:ascii="Consolas" w:hAnsi="Consolas" w:cs="Courier New"/>
-          <w:color w:val="FFFFFF"/>
-          <w:sz w:val="22"/>
-          <w:szCs w:val="22"/>
-        </w:rPr>
-        <w:t xml:space="preserve">, </w:t>
-      </w:r>
-      <w:proofErr w:type="spellStart"/>
-      <w:r>
-        <w:rPr>
-          <w:rFonts w:ascii="Consolas" w:hAnsi="Consolas" w:cs="Courier New"/>
-          <w:color w:val="FFFFFF"/>
-          <w:sz w:val="22"/>
-          <w:szCs w:val="22"/>
-        </w:rPr>
-        <w:t>transform.forward</w:t>
-      </w:r>
-      <w:proofErr w:type="spellEnd"/>
-      <w:r>
-        <w:rPr>
-          <w:rFonts w:ascii="Consolas" w:hAnsi="Consolas" w:cs="Courier New"/>
-          <w:color w:val="FFFFFF"/>
-          <w:sz w:val="22"/>
-          <w:szCs w:val="22"/>
-        </w:rPr>
-        <w:t xml:space="preserve">, </w:t>
-      </w:r>
-      <w:proofErr w:type="spellStart"/>
+        <w:t xml:space="preserve">.normalized, transform.forward, </w:t>
+      </w:r>
       <w:r>
         <w:rPr>
           <w:rFonts w:ascii="Consolas" w:hAnsi="Consolas" w:cs="Courier New"/>
@@ -9900,19 +8775,8 @@
           <w:sz w:val="22"/>
           <w:szCs w:val="22"/>
         </w:rPr>
-        <w:t>.deltaTime</w:t>
-      </w:r>
-      <w:proofErr w:type="spellEnd"/>
-      <w:r>
-        <w:rPr>
-          <w:rFonts w:ascii="Consolas" w:hAnsi="Consolas" w:cs="Courier New"/>
-          <w:color w:val="FFFFFF"/>
-          <w:sz w:val="22"/>
-          <w:szCs w:val="22"/>
-        </w:rPr>
-        <w:t xml:space="preserve">) * </w:t>
-      </w:r>
-      <w:proofErr w:type="spellStart"/>
+        <w:t xml:space="preserve">.deltaTime) * </w:t>
+      </w:r>
       <w:r>
         <w:rPr>
           <w:rFonts w:ascii="Consolas" w:hAnsi="Consolas" w:cs="Courier New"/>
@@ -9929,17 +8793,7 @@
           <w:sz w:val="22"/>
           <w:szCs w:val="22"/>
         </w:rPr>
-        <w:t>.magnitude</w:t>
-      </w:r>
-      <w:proofErr w:type="spellEnd"/>
-      <w:r>
-        <w:rPr>
-          <w:rFonts w:ascii="Consolas" w:hAnsi="Consolas" w:cs="Courier New"/>
-          <w:color w:val="FFFFFF"/>
-          <w:sz w:val="22"/>
-          <w:szCs w:val="22"/>
-        </w:rPr>
-        <w:t>;</w:t>
+        <w:t>.magnitude;</w:t>
       </w:r>
     </w:p>
     <w:p>
@@ -10007,6 +8861,230 @@
           <w:rFonts w:eastAsia="Times New Roman"/>
         </w:rPr>
       </w:pPr>
+      <w:r>
+        <w:rPr>
+          <w:rFonts w:eastAsia="Times New Roman"/>
+        </w:rPr>
+        <w:pict w14:anchorId="025E8451">
+          <v:rect id="_x0000_i1033" style="width:0;height:1.5pt" o:hralign="center" o:hrstd="t" o:hr="t" fillcolor="#a0a0a0" stroked="f"/>
+        </w:pict>
+      </w:r>
+    </w:p>
+    <w:p>
+      <w:pPr>
+        <w:pStyle w:val="Heading2"/>
+        <w:rPr>
+          <w:rStyle w:val="Strong"/>
+          <w:rFonts w:eastAsia="Times New Roman"/>
+          <w:b/>
+          <w:bCs/>
+        </w:rPr>
+      </w:pPr>
+      <w:r>
+        <w:rPr>
+          <w:rStyle w:val="Strong"/>
+          <w:rFonts w:eastAsia="Times New Roman"/>
+          <w:b/>
+          <w:bCs/>
+        </w:rPr>
+        <w:t>8</w:t>
+      </w:r>
+      <w:r>
+        <w:rPr>
+          <w:rStyle w:val="Strong"/>
+          <w:rFonts w:eastAsia="Times New Roman"/>
+          <w:b/>
+          <w:bCs/>
+        </w:rPr>
+        <w:t xml:space="preserve"> - Creating </w:t>
+      </w:r>
+      <w:r>
+        <w:rPr>
+          <w:rStyle w:val="Strong"/>
+          <w:rFonts w:eastAsia="Times New Roman"/>
+          <w:b/>
+          <w:bCs/>
+        </w:rPr>
+        <w:t>Tire Marks</w:t>
+      </w:r>
+    </w:p>
+    <w:p>
+      <w:pPr>
+        <w:pStyle w:val="ListParagraph"/>
+        <w:numPr>
+          <w:ilvl w:val="1"/>
+          <w:numId w:val="8"/>
+        </w:numPr>
+      </w:pPr>
+      <w:r>
+        <w:t>In the hierarchy, expand the car prefab and find the right back tire</w:t>
+      </w:r>
+    </w:p>
+    <w:p>
+      <w:pPr>
+        <w:pStyle w:val="ListParagraph"/>
+        <w:numPr>
+          <w:ilvl w:val="1"/>
+          <w:numId w:val="8"/>
+        </w:numPr>
+      </w:pPr>
+      <w:r>
+        <w:t>Create the empty gameObject that is a child of the right back tire</w:t>
+      </w:r>
+    </w:p>
+    <w:p>
+      <w:pPr>
+        <w:pStyle w:val="ListParagraph"/>
+        <w:numPr>
+          <w:ilvl w:val="1"/>
+          <w:numId w:val="8"/>
+        </w:numPr>
+      </w:pPr>
+      <w:r>
+        <w:t>Rename the gameObject Trial</w:t>
+      </w:r>
+    </w:p>
+    <w:p>
+      <w:pPr>
+        <w:pStyle w:val="ListParagraph"/>
+        <w:numPr>
+          <w:ilvl w:val="1"/>
+          <w:numId w:val="8"/>
+        </w:numPr>
+      </w:pPr>
+      <w:r>
+        <w:t>Add the Trail Renderer component to the Trail</w:t>
+      </w:r>
+    </w:p>
+    <w:p>
+      <w:pPr>
+        <w:pStyle w:val="ListParagraph"/>
+        <w:numPr>
+          <w:ilvl w:val="1"/>
+          <w:numId w:val="8"/>
+        </w:numPr>
+      </w:pPr>
+      <w:r>
+        <w:t>Edit the top width notch on the graph to 0.2</w:t>
+      </w:r>
+    </w:p>
+    <w:p>
+      <w:pPr>
+        <w:pStyle w:val="ListParagraph"/>
+        <w:numPr>
+          <w:ilvl w:val="1"/>
+          <w:numId w:val="8"/>
+        </w:numPr>
+      </w:pPr>
+      <w:r>
+        <w:t>Change the color:</w:t>
+      </w:r>
+    </w:p>
+    <w:p>
+      <w:pPr>
+        <w:pStyle w:val="ListParagraph"/>
+        <w:numPr>
+          <w:ilvl w:val="2"/>
+          <w:numId w:val="8"/>
+        </w:numPr>
+      </w:pPr>
+      <w:r>
+        <w:t>Double-click</w:t>
+      </w:r>
+      <w:r>
+        <w:t xml:space="preserve"> the tab on the bottom</w:t>
+      </w:r>
+    </w:p>
+    <w:p>
+      <w:pPr>
+        <w:pStyle w:val="ListParagraph"/>
+        <w:numPr>
+          <w:ilvl w:val="2"/>
+          <w:numId w:val="8"/>
+        </w:numPr>
+      </w:pPr>
+      <w:r>
+        <w:t>Select the color black</w:t>
+      </w:r>
+    </w:p>
+    <w:p>
+      <w:pPr>
+        <w:pStyle w:val="ListParagraph"/>
+        <w:numPr>
+          <w:ilvl w:val="1"/>
+          <w:numId w:val="8"/>
+        </w:numPr>
+      </w:pPr>
+      <w:r>
+        <w:t>Press and hold the tag on the bottom right and drag it down</w:t>
+      </w:r>
+    </w:p>
+    <w:p>
+      <w:pPr>
+        <w:pStyle w:val="ListParagraph"/>
+        <w:numPr>
+          <w:ilvl w:val="1"/>
+          <w:numId w:val="8"/>
+        </w:numPr>
+      </w:pPr>
+      <w:r>
+        <w:t>Select the tag on the top right</w:t>
+      </w:r>
+    </w:p>
+    <w:p>
+      <w:pPr>
+        <w:pStyle w:val="ListParagraph"/>
+        <w:numPr>
+          <w:ilvl w:val="1"/>
+          <w:numId w:val="8"/>
+        </w:numPr>
+      </w:pPr>
+      <w:r>
+        <w:t>Drag the alpha to 0.</w:t>
+      </w:r>
+    </w:p>
+    <w:p>
+      <w:pPr>
+        <w:pStyle w:val="ListParagraph"/>
+        <w:numPr>
+          <w:ilvl w:val="1"/>
+          <w:numId w:val="8"/>
+        </w:numPr>
+      </w:pPr>
+      <w:r>
+        <w:t>Create a black material</w:t>
+      </w:r>
+    </w:p>
+    <w:p>
+      <w:pPr>
+        <w:pStyle w:val="ListParagraph"/>
+        <w:numPr>
+          <w:ilvl w:val="1"/>
+          <w:numId w:val="8"/>
+        </w:numPr>
+      </w:pPr>
+      <w:r>
+        <w:t>Drag the material to the materials section</w:t>
+      </w:r>
+    </w:p>
+    <w:p>
+      <w:pPr>
+        <w:pStyle w:val="ListParagraph"/>
+        <w:numPr>
+          <w:ilvl w:val="1"/>
+          <w:numId w:val="8"/>
+        </w:numPr>
+      </w:pPr>
+      <w:r>
+        <w:t>Redo steps to 11 for the left back tire.</w:t>
+      </w:r>
+    </w:p>
+    <w:p>
+      <w:pPr>
+        <w:rPr>
+          <w:rFonts w:eastAsia="Times New Roman"/>
+        </w:rPr>
+      </w:pPr>
     </w:p>
     <w:sectPr>
       <w:pgSz w:w="12240" w:h="15840"/>
@@ -10022,7 +9100,7 @@
 <w:numbering xmlns:wpc="http://schemas.microsoft.com/office/word/2010/wordprocessingCanvas" xmlns:cx="http://schemas.microsoft.com/office/drawing/2014/chartex" xmlns:cx1="http://schemas.microsoft.com/office/drawing/2015/9/8/chartex" xmlns:cx2="http://schemas.microsoft.com/office/drawing/2015/10/21/chartex" xmlns:cx3="http://schemas.microsoft.com/office/drawing/2016/5/9/chartex" xmlns:cx4="http://schemas.microsoft.com/office/drawing/2016/5/10/chartex" xmlns:cx5="http://schemas.microsoft.com/office/drawing/2016/5/11/chartex" xmlns:cx6="http://schemas.microsoft.com/office/drawing/2016/5/12/chartex" xmlns:cx7="http://schemas.microsoft.com/office/drawing/2016/5/13/chartex" xmlns:cx8="http://schemas.microsoft.com/office/drawing/2016/5/14/chartex" xmlns:mc="http://schemas.openxmlformats.org/markup-compatibility/2006" xmlns:aink="http://schemas.microsoft.com/office/drawing/2016/ink" xmlns:am3d="http://schemas.microsoft.com/office/drawing/2017/model3d" xmlns:o="urn:schemas-microsoft-com:office:office" xmlns:oel="http://schemas.microsoft.com/office/2019/extlst" xmlns:r="http://schemas.openxmlformats.org/officeDocument/2006/relationships" xmlns:m="http://schemas.openxmlformats.org/officeDocument/2006/math" xmlns:v="urn:schemas-microsoft-com:vml" xmlns:wp14="http://schemas.microsoft.com/office/word/2010/wordprocessingDrawing" xmlns:wp="http://schemas.openxmlformats.org/drawingml/2006/wordprocessingDrawing" xmlns:w10="urn:schemas-microsoft-com:office:word" xmlns:w="http://schemas.openxmlformats.org/wordprocessingml/2006/main" xmlns:w14="http://schemas.microsoft.com/office/word/2010/wordml" xmlns:w15="http://schemas.microsoft.com/office/word/2012/wordml" xmlns:w16cex="http://schemas.microsoft.com/office/word/2018/wordml/cex" xmlns:w16cid="http://schemas.microsoft.com/office/word/2016/wordml/cid" xmlns:w16="http://schemas.microsoft.com/office/word/2018/wordml" xmlns:w16sdtdh="http://schemas.microsoft.com/office/word/2020/wordml/sdtdatahash" xmlns:w16se="http://schemas.microsoft.com/office/word/2015/wordml/symex" xmlns:wpg="http://schemas.microsoft.com/office/word/2010/wordprocessingGroup" xmlns:wpi="http://schemas.microsoft.com/office/word/2010/wordprocessingInk" xmlns:wne="http://schemas.microsoft.com/office/word/2006/wordml" xmlns:wps="http://schemas.microsoft.com/office/word/2010/wordprocessingShape" mc:Ignorable="w14 w15 w16se w16cid w16 w16cex w16sdtdh wp14">
   <w:numPicBullet w:numPicBulletId="0">
     <w:pict>
-      <v:rect id="_x0000_i1036" style="width:0;height:1.5pt" o:hralign="center" o:bullet="t" o:hrstd="t" o:hr="t" fillcolor="#a0a0a0" stroked="f"/>
+      <v:rect id="_x0000_i1070" style="width:0;height:1.5pt" o:hralign="center" o:bullet="t" o:hrstd="t" o:hr="t" fillcolor="#a0a0a0" stroked="f"/>
     </w:pict>
   </w:numPicBullet>
   <w:abstractNum w:abstractNumId="0" w15:restartNumberingAfterBreak="0">
@@ -10767,7 +9845,7 @@
         <w:ind w:left="1440" w:hanging="360"/>
       </w:pPr>
     </w:lvl>
-    <w:lvl w:ilvl="2" w:tentative="1">
+    <w:lvl w:ilvl="2">
       <w:start w:val="1"/>
       <w:numFmt w:val="decimal"/>
       <w:lvlText w:val="%3."/>
@@ -11728,6 +10806,17 @@
       <w:rFonts w:ascii="Consolas" w:eastAsiaTheme="minorEastAsia" w:hAnsi="Consolas"/>
     </w:rPr>
   </w:style>
+  <w:style w:type="paragraph" w:styleId="ListParagraph">
+    <w:name w:val="List Paragraph"/>
+    <w:basedOn w:val="Normal"/>
+    <w:uiPriority w:val="34"/>
+    <w:qFormat/>
+    <w:rsid w:val="000677BC"/>
+    <w:pPr>
+      <w:ind w:left="720"/>
+      <w:contextualSpacing/>
+    </w:pPr>
+  </w:style>
 </w:styles>
 </file>
 

</xml_diff>